<commit_message>
Many small tweaks to first circuit lab
</commit_message>
<xml_diff>
--- a/StudentGuideModule2/electric_circuits/circ_diag1.docx
+++ b/StudentGuideModule2/electric_circuits/circ_diag1.docx
@@ -1,9 +1,10 @@
 
 <file path=word/document.xml><?xml version="1.0" encoding="utf-8"?>
-<w:document xmlns:wpc="http://schemas.microsoft.com/office/word/2010/wordprocessingCanvas" xmlns:mc="http://schemas.openxmlformats.org/markup-compatibility/2006" xmlns:o="urn:schemas-microsoft-com:office:office" xmlns:r="http://schemas.openxmlformats.org/officeDocument/2006/relationships" xmlns:m="http://schemas.openxmlformats.org/officeDocument/2006/math" xmlns:v="urn:schemas-microsoft-com:vml" xmlns:wp14="http://schemas.microsoft.com/office/word/2010/wordprocessingDrawing" xmlns:wp="http://schemas.openxmlformats.org/drawingml/2006/wordprocessingDrawing" xmlns:w10="urn:schemas-microsoft-com:office:word" xmlns:w="http://schemas.openxmlformats.org/wordprocessingml/2006/main" xmlns:w14="http://schemas.microsoft.com/office/word/2010/wordml" xmlns:wpg="http://schemas.microsoft.com/office/word/2010/wordprocessingGroup" xmlns:wpi="http://schemas.microsoft.com/office/word/2010/wordprocessingInk" xmlns:wne="http://schemas.microsoft.com/office/word/2006/wordml" xmlns:wps="http://schemas.microsoft.com/office/word/2010/wordprocessingShape" mc:Ignorable="w14 wp14">
+<w:document xmlns:wpc="http://schemas.microsoft.com/office/word/2010/wordprocessingCanvas" xmlns:cx="http://schemas.microsoft.com/office/drawing/2014/chartex" xmlns:cx1="http://schemas.microsoft.com/office/drawing/2015/9/8/chartex" xmlns:mc="http://schemas.openxmlformats.org/markup-compatibility/2006" xmlns:o="urn:schemas-microsoft-com:office:office" xmlns:r="http://schemas.openxmlformats.org/officeDocument/2006/relationships" xmlns:m="http://schemas.openxmlformats.org/officeDocument/2006/math" xmlns:v="urn:schemas-microsoft-com:vml" xmlns:wp14="http://schemas.microsoft.com/office/word/2010/wordprocessingDrawing" xmlns:wp="http://schemas.openxmlformats.org/drawingml/2006/wordprocessingDrawing" xmlns:w10="urn:schemas-microsoft-com:office:word" xmlns:w="http://schemas.openxmlformats.org/wordprocessingml/2006/main" xmlns:w14="http://schemas.microsoft.com/office/word/2010/wordml" xmlns:w15="http://schemas.microsoft.com/office/word/2012/wordml" xmlns:w16se="http://schemas.microsoft.com/office/word/2015/wordml/symex" xmlns:wpg="http://schemas.microsoft.com/office/word/2010/wordprocessingGroup" xmlns:wpi="http://schemas.microsoft.com/office/word/2010/wordprocessingInk" xmlns:wne="http://schemas.microsoft.com/office/word/2006/wordml" xmlns:wps="http://schemas.microsoft.com/office/word/2010/wordprocessingShape" mc:Ignorable="w14 w15 w16se wp14">
   <w:body>
     <w:p>
       <w:bookmarkStart w:id="0" w:name="_GoBack"/>
+      <w:bookmarkEnd w:id="0"/>
       <w:r>
         <w:rPr>
           <w:noProof/>
@@ -11,44 +12,40 @@
         <mc:AlternateContent>
           <mc:Choice Requires="wpg">
             <w:drawing>
-              <wp:anchor distT="0" distB="0" distL="114300" distR="114300" simplePos="0" relativeHeight="251659264" behindDoc="0" locked="0" layoutInCell="1" allowOverlap="1" wp14:anchorId="24C51D4F" wp14:editId="39022E00">
+              <wp:anchor distT="0" distB="0" distL="114300" distR="114300" simplePos="0" relativeHeight="251661312" behindDoc="0" locked="0" layoutInCell="1" allowOverlap="1">
                 <wp:simplePos x="0" y="0"/>
                 <wp:positionH relativeFrom="column">
-                  <wp:posOffset>888365</wp:posOffset>
+                  <wp:posOffset>889000</wp:posOffset>
                 </wp:positionH>
                 <wp:positionV relativeFrom="paragraph">
-                  <wp:posOffset>450215</wp:posOffset>
+                  <wp:posOffset>442383</wp:posOffset>
                 </wp:positionV>
-                <wp:extent cx="1564005" cy="1051560"/>
-                <wp:effectExtent l="0" t="0" r="17145" b="0"/>
+                <wp:extent cx="1564217" cy="1059180"/>
+                <wp:effectExtent l="0" t="0" r="17145" b="7620"/>
                 <wp:wrapNone/>
-                <wp:docPr id="336" name="Group 336"/>
-                <wp:cNvGraphicFramePr>
-                  <a:graphicFrameLocks xmlns:a="http://schemas.openxmlformats.org/drawingml/2006/main"/>
-                </wp:cNvGraphicFramePr>
+                <wp:docPr id="6" name="Group 6"/>
+                <wp:cNvGraphicFramePr/>
                 <a:graphic xmlns:a="http://schemas.openxmlformats.org/drawingml/2006/main">
                   <a:graphicData uri="http://schemas.microsoft.com/office/word/2010/wordprocessingGroup">
                     <wpg:wgp>
-                      <wpg:cNvGrpSpPr>
-                        <a:grpSpLocks/>
-                      </wpg:cNvGrpSpPr>
-                      <wpg:grpSpPr bwMode="auto">
+                      <wpg:cNvGrpSpPr/>
+                      <wpg:grpSpPr>
                         <a:xfrm>
                           <a:off x="0" y="0"/>
-                          <a:ext cx="1564005" cy="1051560"/>
-                          <a:chOff x="3857" y="12091"/>
-                          <a:chExt cx="2463" cy="1656"/>
+                          <a:ext cx="1564217" cy="1059180"/>
+                          <a:chOff x="0" y="0"/>
+                          <a:chExt cx="1564217" cy="1059180"/>
                         </a:xfrm>
                       </wpg:grpSpPr>
                       <wpg:grpSp>
-                        <wpg:cNvPr id="337" name="Group 17"/>
+                        <wpg:cNvPr id="337" name="battery"/>
                         <wpg:cNvGrpSpPr>
                           <a:grpSpLocks/>
                         </wpg:cNvGrpSpPr>
                         <wpg:grpSpPr bwMode="auto">
                           <a:xfrm>
-                            <a:off x="3857" y="12844"/>
-                            <a:ext cx="765" cy="154"/>
+                            <a:off x="0" y="486834"/>
+                            <a:ext cx="485775" cy="97790"/>
                             <a:chOff x="3930" y="12735"/>
                             <a:chExt cx="765" cy="154"/>
                           </a:xfrm>
@@ -119,14 +116,14 @@
                         </wps:wsp>
                       </wpg:grpSp>
                       <wpg:grpSp>
-                        <wpg:cNvPr id="340" name="Group 20"/>
+                        <wpg:cNvPr id="340" name="bulb"/>
                         <wpg:cNvGrpSpPr>
                           <a:grpSpLocks/>
                         </wpg:cNvGrpSpPr>
                         <wpg:grpSpPr bwMode="auto">
                           <a:xfrm>
-                            <a:off x="5740" y="12741"/>
-                            <a:ext cx="580" cy="345"/>
+                            <a:off x="1195917" y="421217"/>
+                            <a:ext cx="368300" cy="219075"/>
                             <a:chOff x="5430" y="12705"/>
                             <a:chExt cx="580" cy="345"/>
                           </a:xfrm>
@@ -370,33 +367,33 @@
                         </wps:wsp>
                       </wpg:grpSp>
                       <wpg:grpSp>
-                        <wpg:cNvPr id="345" name="Group 25"/>
+                        <wpg:cNvPr id="348" name="ammeter"/>
                         <wpg:cNvGrpSpPr>
                           <a:grpSpLocks/>
                         </wpg:cNvGrpSpPr>
                         <wpg:grpSpPr bwMode="auto">
                           <a:xfrm>
-                            <a:off x="4783" y="13323"/>
-                            <a:ext cx="468" cy="424"/>
-                            <a:chOff x="4787" y="12294"/>
-                            <a:chExt cx="468" cy="424"/>
+                            <a:off x="567267" y="0"/>
+                            <a:ext cx="297180" cy="271780"/>
+                            <a:chOff x="4757" y="12278"/>
+                            <a:chExt cx="468" cy="428"/>
                           </a:xfrm>
                         </wpg:grpSpPr>
                         <wps:wsp>
-                          <wps:cNvPr id="346" name="Oval 26"/>
+                          <wps:cNvPr id="349" name="Oval 29"/>
                           <wps:cNvSpPr>
                             <a:spLocks noChangeArrowheads="1"/>
                           </wps:cNvSpPr>
                           <wps:spPr bwMode="auto">
                             <a:xfrm>
-                              <a:off x="4832" y="12347"/>
+                              <a:off x="4831" y="12344"/>
                               <a:ext cx="319" cy="319"/>
                             </a:xfrm>
                             <a:prstGeom prst="ellipse">
                               <a:avLst/>
                             </a:prstGeom>
                             <a:solidFill>
-                              <a:srgbClr val="FFFFFF"/>
+                              <a:schemeClr val="bg1"/>
                             </a:solidFill>
                             <a:ln w="9525">
                               <a:solidFill>
@@ -412,14 +409,14 @@
                           </wps:bodyPr>
                         </wps:wsp>
                         <wps:wsp>
-                          <wps:cNvPr id="347" name="Text Box 27"/>
+                          <wps:cNvPr id="350" name="Text Box 30"/>
                           <wps:cNvSpPr txBox="1">
                             <a:spLocks noChangeArrowheads="1"/>
                           </wps:cNvSpPr>
                           <wps:spPr bwMode="auto">
                             <a:xfrm>
-                              <a:off x="4787" y="12294"/>
-                              <a:ext cx="468" cy="424"/>
+                              <a:off x="4757" y="12278"/>
+                              <a:ext cx="468" cy="428"/>
                             </a:xfrm>
                             <a:prstGeom prst="rect">
                               <a:avLst/>
@@ -451,106 +448,22 @@
                           <wps:txbx>
                             <w:txbxContent>
                               <w:p>
+                                <w:pPr>
+                                  <w:jc w:val="center"/>
+                                  <w:rPr>
+                                    <w:rFonts w:asciiTheme="minorHAnsi" w:hAnsiTheme="minorHAnsi" w:cstheme="minorHAnsi"/>
+                                  </w:rPr>
+                                </w:pPr>
                                 <w:r>
+                                  <w:rPr>
+                                    <w:rFonts w:asciiTheme="minorHAnsi" w:hAnsiTheme="minorHAnsi" w:cstheme="minorHAnsi"/>
+                                  </w:rPr>
                                   <w:t>A</w:t>
                                 </w:r>
                               </w:p>
                             </w:txbxContent>
                           </wps:txbx>
-                          <wps:bodyPr rot="0" vert="horz" wrap="square" lIns="91440" tIns="45720" rIns="91440" bIns="45720" anchor="t" anchorCtr="0" upright="1">
-                            <a:noAutofit/>
-                          </wps:bodyPr>
-                        </wps:wsp>
-                      </wpg:grpSp>
-                      <wpg:grpSp>
-                        <wpg:cNvPr id="348" name="Group 28"/>
-                        <wpg:cNvGrpSpPr>
-                          <a:grpSpLocks/>
-                        </wpg:cNvGrpSpPr>
-                        <wpg:grpSpPr bwMode="auto">
-                          <a:xfrm>
-                            <a:off x="4781" y="12091"/>
-                            <a:ext cx="468" cy="424"/>
-                            <a:chOff x="4787" y="12294"/>
-                            <a:chExt cx="468" cy="424"/>
-                          </a:xfrm>
-                        </wpg:grpSpPr>
-                        <wps:wsp>
-                          <wps:cNvPr id="349" name="Oval 29"/>
-                          <wps:cNvSpPr>
-                            <a:spLocks noChangeArrowheads="1"/>
-                          </wps:cNvSpPr>
-                          <wps:spPr bwMode="auto">
-                            <a:xfrm>
-                              <a:off x="4832" y="12347"/>
-                              <a:ext cx="319" cy="319"/>
-                            </a:xfrm>
-                            <a:prstGeom prst="ellipse">
-                              <a:avLst/>
-                            </a:prstGeom>
-                            <a:solidFill>
-                              <a:srgbClr val="FFFFFF"/>
-                            </a:solidFill>
-                            <a:ln w="9525">
-                              <a:solidFill>
-                                <a:srgbClr val="000000"/>
-                              </a:solidFill>
-                              <a:round/>
-                              <a:headEnd/>
-                              <a:tailEnd/>
-                            </a:ln>
-                          </wps:spPr>
-                          <wps:bodyPr rot="0" vert="horz" wrap="square" lIns="91440" tIns="45720" rIns="91440" bIns="45720" anchor="t" anchorCtr="0" upright="1">
-                            <a:noAutofit/>
-                          </wps:bodyPr>
-                        </wps:wsp>
-                        <wps:wsp>
-                          <wps:cNvPr id="350" name="Text Box 30"/>
-                          <wps:cNvSpPr txBox="1">
-                            <a:spLocks noChangeArrowheads="1"/>
-                          </wps:cNvSpPr>
-                          <wps:spPr bwMode="auto">
-                            <a:xfrm>
-                              <a:off x="4787" y="12294"/>
-                              <a:ext cx="468" cy="424"/>
-                            </a:xfrm>
-                            <a:prstGeom prst="rect">
-                              <a:avLst/>
-                            </a:prstGeom>
-                            <a:noFill/>
-                            <a:ln>
-                              <a:noFill/>
-                            </a:ln>
-                            <a:extLst>
-                              <a:ext uri="{909E8E84-426E-40DD-AFC4-6F175D3DCCD1}">
-                                <a14:hiddenFill xmlns:a14="http://schemas.microsoft.com/office/drawing/2010/main">
-                                  <a:solidFill>
-                                    <a:srgbClr val="FFFFFF"/>
-                                  </a:solidFill>
-                                </a14:hiddenFill>
-                              </a:ext>
-                              <a:ext uri="{91240B29-F687-4F45-9708-019B960494DF}">
-                                <a14:hiddenLine xmlns:a14="http://schemas.microsoft.com/office/drawing/2010/main" w="9525">
-                                  <a:solidFill>
-                                    <a:srgbClr val="000000"/>
-                                  </a:solidFill>
-                                  <a:miter lim="800000"/>
-                                  <a:headEnd/>
-                                  <a:tailEnd/>
-                                </a14:hiddenLine>
-                              </a:ext>
-                            </a:extLst>
-                          </wps:spPr>
-                          <wps:txbx>
-                            <w:txbxContent>
-                              <w:p>
-                                <w:r>
-                                  <w:t>A</w:t>
-                                </w:r>
-                              </w:p>
-                            </w:txbxContent>
-                          </wps:txbx>
-                          <wps:bodyPr rot="0" vert="horz" wrap="square" lIns="91440" tIns="45720" rIns="91440" bIns="45720" anchor="t" anchorCtr="0" upright="1">
+                          <wps:bodyPr rot="0" vert="horz" wrap="square" lIns="91440" tIns="0" rIns="91440" bIns="0" anchor="ctr" anchorCtr="0" upright="1">
                             <a:noAutofit/>
                           </wps:bodyPr>
                         </wps:wsp>
@@ -562,8 +475,8 @@
                         </wps:cNvSpPr>
                         <wps:spPr bwMode="auto">
                           <a:xfrm>
-                            <a:off x="4223" y="12303"/>
-                            <a:ext cx="597" cy="536"/>
+                            <a:off x="232833" y="143934"/>
+                            <a:ext cx="379095" cy="340360"/>
                           </a:xfrm>
                           <a:custGeom>
                             <a:avLst/>
@@ -632,8 +545,8 @@
                         </wps:cNvSpPr>
                         <wps:spPr bwMode="auto">
                           <a:xfrm flipH="1">
-                            <a:off x="5141" y="12297"/>
-                            <a:ext cx="597" cy="536"/>
+                            <a:off x="814917" y="139700"/>
+                            <a:ext cx="379095" cy="340360"/>
                           </a:xfrm>
                           <a:custGeom>
                             <a:avLst/>
@@ -702,8 +615,8 @@
                         </wps:cNvSpPr>
                         <wps:spPr bwMode="auto">
                           <a:xfrm flipV="1">
-                            <a:off x="4229" y="13003"/>
-                            <a:ext cx="597" cy="536"/>
+                            <a:off x="234950" y="588434"/>
+                            <a:ext cx="379095" cy="340360"/>
                           </a:xfrm>
                           <a:custGeom>
                             <a:avLst/>
@@ -772,8 +685,8 @@
                         </wps:cNvSpPr>
                         <wps:spPr bwMode="auto">
                           <a:xfrm flipH="1" flipV="1">
-                            <a:off x="5147" y="12997"/>
-                            <a:ext cx="597" cy="536"/>
+                            <a:off x="819150" y="584200"/>
+                            <a:ext cx="379095" cy="340360"/>
                           </a:xfrm>
                           <a:custGeom>
                             <a:avLst/>
@@ -835,48 +748,153 @@
                           <a:noAutofit/>
                         </wps:bodyPr>
                       </wps:wsp>
+                      <wpg:grpSp>
+                        <wpg:cNvPr id="3" name="ammeter"/>
+                        <wpg:cNvGrpSpPr>
+                          <a:grpSpLocks/>
+                        </wpg:cNvGrpSpPr>
+                        <wpg:grpSpPr bwMode="auto">
+                          <a:xfrm>
+                            <a:off x="563033" y="787400"/>
+                            <a:ext cx="297180" cy="271780"/>
+                            <a:chOff x="4757" y="12278"/>
+                            <a:chExt cx="468" cy="428"/>
+                          </a:xfrm>
+                        </wpg:grpSpPr>
+                        <wps:wsp>
+                          <wps:cNvPr id="4" name="Oval 29"/>
+                          <wps:cNvSpPr>
+                            <a:spLocks noChangeArrowheads="1"/>
+                          </wps:cNvSpPr>
+                          <wps:spPr bwMode="auto">
+                            <a:xfrm>
+                              <a:off x="4831" y="12344"/>
+                              <a:ext cx="319" cy="319"/>
+                            </a:xfrm>
+                            <a:prstGeom prst="ellipse">
+                              <a:avLst/>
+                            </a:prstGeom>
+                            <a:solidFill>
+                              <a:schemeClr val="bg1"/>
+                            </a:solidFill>
+                            <a:ln w="9525">
+                              <a:solidFill>
+                                <a:srgbClr val="000000"/>
+                              </a:solidFill>
+                              <a:round/>
+                              <a:headEnd/>
+                              <a:tailEnd/>
+                            </a:ln>
+                          </wps:spPr>
+                          <wps:bodyPr rot="0" vert="horz" wrap="square" lIns="91440" tIns="45720" rIns="91440" bIns="45720" anchor="t" anchorCtr="0" upright="1">
+                            <a:noAutofit/>
+                          </wps:bodyPr>
+                        </wps:wsp>
+                        <wps:wsp>
+                          <wps:cNvPr id="5" name="Text Box 30"/>
+                          <wps:cNvSpPr txBox="1">
+                            <a:spLocks noChangeArrowheads="1"/>
+                          </wps:cNvSpPr>
+                          <wps:spPr bwMode="auto">
+                            <a:xfrm>
+                              <a:off x="4757" y="12278"/>
+                              <a:ext cx="468" cy="428"/>
+                            </a:xfrm>
+                            <a:prstGeom prst="rect">
+                              <a:avLst/>
+                            </a:prstGeom>
+                            <a:noFill/>
+                            <a:ln>
+                              <a:noFill/>
+                            </a:ln>
+                            <a:extLst>
+                              <a:ext uri="{909E8E84-426E-40DD-AFC4-6F175D3DCCD1}">
+                                <a14:hiddenFill xmlns:a14="http://schemas.microsoft.com/office/drawing/2010/main">
+                                  <a:solidFill>
+                                    <a:srgbClr val="FFFFFF"/>
+                                  </a:solidFill>
+                                </a14:hiddenFill>
+                              </a:ext>
+                              <a:ext uri="{91240B29-F687-4F45-9708-019B960494DF}">
+                                <a14:hiddenLine xmlns:a14="http://schemas.microsoft.com/office/drawing/2010/main" w="9525">
+                                  <a:solidFill>
+                                    <a:srgbClr val="000000"/>
+                                  </a:solidFill>
+                                  <a:miter lim="800000"/>
+                                  <a:headEnd/>
+                                  <a:tailEnd/>
+                                </a14:hiddenLine>
+                              </a:ext>
+                            </a:extLst>
+                          </wps:spPr>
+                          <wps:txbx>
+                            <w:txbxContent>
+                              <w:p>
+                                <w:pPr>
+                                  <w:jc w:val="center"/>
+                                  <w:rPr>
+                                    <w:rFonts w:asciiTheme="minorHAnsi" w:hAnsiTheme="minorHAnsi" w:cstheme="minorHAnsi"/>
+                                  </w:rPr>
+                                </w:pPr>
+                                <w:r>
+                                  <w:rPr>
+                                    <w:rFonts w:asciiTheme="minorHAnsi" w:hAnsiTheme="minorHAnsi" w:cstheme="minorHAnsi"/>
+                                  </w:rPr>
+                                  <w:t>A</w:t>
+                                </w:r>
+                              </w:p>
+                            </w:txbxContent>
+                          </wps:txbx>
+                          <wps:bodyPr rot="0" vert="horz" wrap="square" lIns="91440" tIns="0" rIns="91440" bIns="0" anchor="ctr" anchorCtr="0" upright="1">
+                            <a:noAutofit/>
+                          </wps:bodyPr>
+                        </wps:wsp>
+                      </wpg:grpSp>
                     </wpg:wgp>
                   </a:graphicData>
                 </a:graphic>
-                <wp14:sizeRelH relativeFrom="page">
-                  <wp14:pctWidth>0</wp14:pctWidth>
-                </wp14:sizeRelH>
-                <wp14:sizeRelV relativeFrom="page">
-                  <wp14:pctHeight>0</wp14:pctHeight>
-                </wp14:sizeRelV>
               </wp:anchor>
             </w:drawing>
           </mc:Choice>
           <mc:Fallback>
             <w:pict>
-              <v:group id="Group 336" o:spid="_x0000_s1026" style="position:absolute;margin-left:69.95pt;margin-top:35.45pt;width:123.15pt;height:82.8pt;z-index:251659264" coordorigin="3857,12091" coordsize="2463,1656" o:gfxdata="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">
-                <v:group id="Group 17" o:spid="_x0000_s1027" style="position:absolute;left:3857;top:12844;width:765;height:154" coordorigin="3930,12735" coordsize="765,154" o:gfxdata="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">
+              <v:group id="Group 6" o:spid="_x0000_s1026" style="position:absolute;margin-left:70pt;margin-top:34.85pt;width:123.15pt;height:83.4pt;z-index:251661312" coordsize="15642,10591" o:gfxdata="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">
+                <v:group id="battery" o:spid="_x0000_s1027" style="position:absolute;top:4868;width:4857;height:978" coordorigin="3930,12735" coordsize="765,154" o:gfxdata="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">
                   <v:shapetype id="_x0000_t32" coordsize="21600,21600" o:spt="32" o:oned="t" path="m,l21600,21600e" filled="f">
                     <v:path arrowok="t" fillok="f" o:connecttype="none"/>
                     <o:lock v:ext="edit" shapetype="t"/>
                   </v:shapetype>
-                  <v:shape id="AutoShape 18" o:spid="_x0000_s1028" type="#_x0000_t32" style="position:absolute;left:3930;top:12735;width:765;height:0;visibility:visible;mso-wrap-style:square" o:connectortype="straight" o:gfxdata="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" strokeweight="1.5pt"/>
-                  <v:shape id="AutoShape 19" o:spid="_x0000_s1029" type="#_x0000_t32" style="position:absolute;left:4196;top:12886;width:199;height:3;flip:y;visibility:visible;mso-wrap-style:square" o:connectortype="straight" o:gfxdata="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" strokeweight="1.5pt"/>
+                  <v:shape id="AutoShape 18" o:spid="_x0000_s1028" type="#_x0000_t32" style="position:absolute;left:3930;top:12735;width:765;height:0;visibility:visible;mso-wrap-style:square" o:connectortype="straight" o:gfxdata="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" strokeweight="1.5pt"/>
+                  <v:shape id="AutoShape 19" o:spid="_x0000_s1029" type="#_x0000_t32" style="position:absolute;left:4196;top:12886;width:199;height:3;flip:y;visibility:visible;mso-wrap-style:square" o:connectortype="straight" o:gfxdata="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" strokeweight="1.5pt"/>
                 </v:group>
-                <v:group id="Group 20" o:spid="_x0000_s1030" style="position:absolute;left:5740;top:12741;width:580;height:345" coordorigin="5430,12705" coordsize="580,345" o:gfxdata="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">
-                  <v:oval id="Oval 21" o:spid="_x0000_s1031" style="position:absolute;left:5665;top:12705;width:345;height:345;visibility:visible;mso-wrap-style:square;v-text-anchor:top" o:gfxdata="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" strokeweight="1pt"/>
-                  <v:shape id="AutoShape 22" o:spid="_x0000_s1032" type="#_x0000_t32" style="position:absolute;left:5430;top:12795;width:375;height:0;visibility:visible;mso-wrap-style:square" o:connectortype="straight" o:gfxdata="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" strokeweight="1pt"/>
-                  <v:shape id="AutoShape 23" o:spid="_x0000_s1033" type="#_x0000_t32" style="position:absolute;left:5430;top:12970;width:375;height:0;visibility:visible;mso-wrap-style:square" o:connectortype="straight" o:gfxdata="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" strokeweight="1pt"/>
-                  <v:shape id="Freeform 24" o:spid="_x0000_s1034" style="position:absolute;left:5727;top:12799;width:140;height:165;visibility:visible;mso-wrap-style:square;v-text-anchor:top" coordsize="140,193" o:gfxdata="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" path="m73,v38,28,21,18,49,32c95,41,,32,61,44v24,16,29,18,57,24c97,75,74,73,53,80v-20,31,34,27,53,29c81,112,70,109,57,129v4,3,7,7,12,8c105,145,140,136,90,153,74,167,65,170,65,193e" filled="f" strokeweight="1pt">
+                <v:group id="bulb" o:spid="_x0000_s1030" style="position:absolute;left:11959;top:4212;width:3683;height:2190" coordorigin="5430,12705" coordsize="580,345" o:gfxdata="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">
+                  <v:oval id="Oval 21" o:spid="_x0000_s1031" style="position:absolute;left:5665;top:12705;width:345;height:345;visibility:visible;mso-wrap-style:square;v-text-anchor:top" o:gfxdata="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" strokeweight="1pt"/>
+                  <v:shape id="AutoShape 22" o:spid="_x0000_s1032" type="#_x0000_t32" style="position:absolute;left:5430;top:12795;width:375;height:0;visibility:visible;mso-wrap-style:square" o:connectortype="straight" o:gfxdata="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" strokeweight="1pt"/>
+                  <v:shape id="AutoShape 23" o:spid="_x0000_s1033" type="#_x0000_t32" style="position:absolute;left:5430;top:12970;width:375;height:0;visibility:visible;mso-wrap-style:square" o:connectortype="straight" o:gfxdata="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" strokeweight="1pt"/>
+                  <v:shape id="Freeform 24" o:spid="_x0000_s1034" style="position:absolute;left:5727;top:12799;width:140;height:165;visibility:visible;mso-wrap-style:square;v-text-anchor:top" coordsize="140,193" o:gfxdata="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" path="m73,v38,28,21,18,49,32c95,41,,32,61,44v24,16,29,18,57,24c97,75,74,73,53,80v-20,31,34,27,53,29c81,112,70,109,57,129v4,3,7,7,12,8c105,145,140,136,90,153,74,167,65,170,65,193e" filled="f" strokeweight="1pt">
                     <v:path arrowok="t" o:connecttype="custom" o:connectlocs="73,0;122,27;61,38;118,58;53,68;106,93;57,110;69,117;90,131;65,165" o:connectangles="0,0,0,0,0,0,0,0,0,0"/>
                   </v:shape>
                 </v:group>
-                <v:group id="Group 25" o:spid="_x0000_s1035" style="position:absolute;left:4783;top:13323;width:468;height:424" coordorigin="4787,12294" coordsize="468,424" o:gfxdata="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">
-                  <v:oval id="Oval 26" o:spid="_x0000_s1036" style="position:absolute;left:4832;top:12347;width:319;height:319;visibility:visible;mso-wrap-style:square;v-text-anchor:top" o:gfxdata="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"/>
+                <v:group id="ammeter" o:spid="_x0000_s1035" style="position:absolute;left:5672;width:2972;height:2717" coordorigin="4757,12278" coordsize="468,428" o:gfxdata="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">
+                  <v:oval id="Oval 29" o:spid="_x0000_s1036" style="position:absolute;left:4831;top:12344;width:319;height:319;visibility:visible;mso-wrap-style:square;v-text-anchor:top" o:gfxdata="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" fillcolor="white [3212]"/>
                   <v:shapetype id="_x0000_t202" coordsize="21600,21600" o:spt="202" path="m,l,21600r21600,l21600,xe">
                     <v:stroke joinstyle="miter"/>
                     <v:path gradientshapeok="t" o:connecttype="rect"/>
                   </v:shapetype>
-                  <v:shape id="Text Box 27" o:spid="_x0000_s1037" type="#_x0000_t202" style="position:absolute;left:4787;top:12294;width:468;height:424;visibility:visible;mso-wrap-style:square;v-text-anchor:top" o:gfxdata="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" filled="f" stroked="f">
-                    <v:textbox>
+                  <v:shape id="Text Box 30" o:spid="_x0000_s1037" type="#_x0000_t202" style="position:absolute;left:4757;top:12278;width:468;height:428;visibility:visible;mso-wrap-style:square;v-text-anchor:middle" o:gfxdata="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" filled="f" stroked="f">
+                    <v:textbox inset=",0,,0">
                       <w:txbxContent>
                         <w:p>
+                          <w:pPr>
+                            <w:jc w:val="center"/>
+                            <w:rPr>
+                              <w:rFonts w:asciiTheme="minorHAnsi" w:hAnsiTheme="minorHAnsi" w:cstheme="minorHAnsi"/>
+                            </w:rPr>
+                          </w:pPr>
                           <w:r>
+                            <w:rPr>
+                              <w:rFonts w:asciiTheme="minorHAnsi" w:hAnsiTheme="minorHAnsi" w:cstheme="minorHAnsi"/>
+                            </w:rPr>
                             <w:t>A</w:t>
                           </w:r>
                         </w:p>
@@ -884,13 +902,34 @@
                     </v:textbox>
                   </v:shape>
                 </v:group>
-                <v:group id="Group 28" o:spid="_x0000_s1038" style="position:absolute;left:4781;top:12091;width:468;height:424" coordorigin="4787,12294" coordsize="468,424" o:gfxdata="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">
-                  <v:oval id="Oval 29" o:spid="_x0000_s1039" style="position:absolute;left:4832;top:12347;width:319;height:319;visibility:visible;mso-wrap-style:square;v-text-anchor:top" o:gfxdata="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"/>
-                  <v:shape id="Text Box 30" o:spid="_x0000_s1040" type="#_x0000_t202" style="position:absolute;left:4787;top:12294;width:468;height:424;visibility:visible;mso-wrap-style:square;v-text-anchor:top" o:gfxdata="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" filled="f" stroked="f">
-                    <v:textbox>
+                <v:shape id="Freeform 31" o:spid="_x0000_s1038" style="position:absolute;left:2328;top:1439;width:3791;height:3403;visibility:visible;mso-wrap-style:square;v-text-anchor:top" coordsize="597,536" o:gfxdata="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" path="m,536l,,597,e" filled="f">
+                  <v:path arrowok="t" o:connecttype="custom" o:connectlocs="0,340360;0,0;379095,0" o:connectangles="0,0,0"/>
+                </v:shape>
+                <v:shape id="Freeform 32" o:spid="_x0000_s1039" style="position:absolute;left:8149;top:1397;width:3791;height:3403;flip:x;visibility:visible;mso-wrap-style:square;v-text-anchor:top" coordsize="597,536" o:gfxdata="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" path="m,536l,,597,e" filled="f">
+                  <v:path arrowok="t" o:connecttype="custom" o:connectlocs="0,340360;0,0;379095,0" o:connectangles="0,0,0"/>
+                </v:shape>
+                <v:shape id="Freeform 33" o:spid="_x0000_s1040" style="position:absolute;left:2349;top:5884;width:3791;height:3403;flip:y;visibility:visible;mso-wrap-style:square;v-text-anchor:top" coordsize="597,536" o:gfxdata="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" path="m,536l,,597,e" filled="f">
+                  <v:path arrowok="t" o:connecttype="custom" o:connectlocs="0,340360;0,0;379095,0" o:connectangles="0,0,0"/>
+                </v:shape>
+                <v:shape id="Freeform 34" o:spid="_x0000_s1041" style="position:absolute;left:8191;top:5842;width:3791;height:3403;flip:x y;visibility:visible;mso-wrap-style:square;v-text-anchor:top" coordsize="597,536" o:gfxdata="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" path="m,536l,,597,e" filled="f">
+                  <v:path arrowok="t" o:connecttype="custom" o:connectlocs="0,340360;0,0;379095,0" o:connectangles="0,0,0"/>
+                </v:shape>
+                <v:group id="ammeter" o:spid="_x0000_s1042" style="position:absolute;left:5630;top:7874;width:2972;height:2717" coordorigin="4757,12278" coordsize="468,428" o:gfxdata="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">
+                  <v:oval id="Oval 29" o:spid="_x0000_s1043" style="position:absolute;left:4831;top:12344;width:319;height:319;visibility:visible;mso-wrap-style:square;v-text-anchor:top" o:gfxdata="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" fillcolor="white [3212]"/>
+                  <v:shape id="Text Box 30" o:spid="_x0000_s1044" type="#_x0000_t202" style="position:absolute;left:4757;top:12278;width:468;height:428;visibility:visible;mso-wrap-style:square;v-text-anchor:middle" o:gfxdata="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" filled="f" stroked="f">
+                    <v:textbox inset=",0,,0">
                       <w:txbxContent>
                         <w:p>
+                          <w:pPr>
+                            <w:jc w:val="center"/>
+                            <w:rPr>
+                              <w:rFonts w:asciiTheme="minorHAnsi" w:hAnsiTheme="minorHAnsi" w:cstheme="minorHAnsi"/>
+                            </w:rPr>
+                          </w:pPr>
                           <w:r>
+                            <w:rPr>
+                              <w:rFonts w:asciiTheme="minorHAnsi" w:hAnsiTheme="minorHAnsi" w:cstheme="minorHAnsi"/>
+                            </w:rPr>
                             <w:t>A</w:t>
                           </w:r>
                         </w:p>
@@ -898,24 +937,11 @@
                     </v:textbox>
                   </v:shape>
                 </v:group>
-                <v:shape id="Freeform 31" o:spid="_x0000_s1041" style="position:absolute;left:4223;top:12303;width:597;height:536;visibility:visible;mso-wrap-style:square;v-text-anchor:top" coordsize="597,536" o:gfxdata="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" path="m,536l,,597,e" filled="f">
-                  <v:path arrowok="t" o:connecttype="custom" o:connectlocs="0,536;0,0;597,0" o:connectangles="0,0,0"/>
-                </v:shape>
-                <v:shape id="Freeform 32" o:spid="_x0000_s1042" style="position:absolute;left:5141;top:12297;width:597;height:536;flip:x;visibility:visible;mso-wrap-style:square;v-text-anchor:top" coordsize="597,536" o:gfxdata="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" path="m,536l,,597,e" filled="f">
-                  <v:path arrowok="t" o:connecttype="custom" o:connectlocs="0,536;0,0;597,0" o:connectangles="0,0,0"/>
-                </v:shape>
-                <v:shape id="Freeform 33" o:spid="_x0000_s1043" style="position:absolute;left:4229;top:13003;width:597;height:536;flip:y;visibility:visible;mso-wrap-style:square;v-text-anchor:top" coordsize="597,536" o:gfxdata="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" path="m,536l,,597,e" filled="f">
-                  <v:path arrowok="t" o:connecttype="custom" o:connectlocs="0,536;0,0;597,0" o:connectangles="0,0,0"/>
-                </v:shape>
-                <v:shape id="Freeform 34" o:spid="_x0000_s1044" style="position:absolute;left:5147;top:12997;width:597;height:536;flip:x y;visibility:visible;mso-wrap-style:square;v-text-anchor:top" coordsize="597,536" o:gfxdata="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" path="m,536l,,597,e" filled="f">
-                  <v:path arrowok="t" o:connecttype="custom" o:connectlocs="0,536;0,0;597,0" o:connectangles="0,0,0"/>
-                </v:shape>
               </v:group>
             </w:pict>
           </mc:Fallback>
         </mc:AlternateContent>
       </w:r>
-      <w:bookmarkEnd w:id="0"/>
     </w:p>
     <w:sectPr>
       <w:pgSz w:w="12240" w:h="15840"/>
@@ -928,7 +954,7 @@
 </file>
 
 <file path=word/styles.xml><?xml version="1.0" encoding="utf-8"?>
-<w:styles xmlns:mc="http://schemas.openxmlformats.org/markup-compatibility/2006" xmlns:r="http://schemas.openxmlformats.org/officeDocument/2006/relationships" xmlns:w="http://schemas.openxmlformats.org/wordprocessingml/2006/main" xmlns:w14="http://schemas.microsoft.com/office/word/2010/wordml" mc:Ignorable="w14">
+<w:styles xmlns:mc="http://schemas.openxmlformats.org/markup-compatibility/2006" xmlns:r="http://schemas.openxmlformats.org/officeDocument/2006/relationships" xmlns:w="http://schemas.openxmlformats.org/wordprocessingml/2006/main" xmlns:w14="http://schemas.microsoft.com/office/word/2010/wordml" xmlns:w15="http://schemas.microsoft.com/office/word/2012/wordml" xmlns:w16se="http://schemas.microsoft.com/office/word/2015/wordml/symex" mc:Ignorable="w14 w15 w16se">
   <w:docDefaults>
     <w:rPrDefault>
       <w:rPr>
@@ -944,343 +970,378 @@
       </w:pPr>
     </w:pPrDefault>
   </w:docDefaults>
-  <w:latentStyles w:defLockedState="0" w:defUIPriority="99" w:defSemiHidden="1" w:defUnhideWhenUsed="1" w:defQFormat="0" w:count="267">
-    <w:lsdException w:name="Normal" w:semiHidden="0" w:uiPriority="0" w:unhideWhenUsed="0" w:qFormat="1"/>
-    <w:lsdException w:name="heading 1" w:semiHidden="0" w:uiPriority="9" w:unhideWhenUsed="0" w:qFormat="1"/>
-    <w:lsdException w:name="heading 2" w:uiPriority="9" w:qFormat="1"/>
-    <w:lsdException w:name="heading 3" w:uiPriority="9" w:qFormat="1"/>
-    <w:lsdException w:name="heading 4" w:uiPriority="9" w:qFormat="1"/>
-    <w:lsdException w:name="heading 5" w:uiPriority="9" w:qFormat="1"/>
-    <w:lsdException w:name="heading 6" w:uiPriority="9" w:qFormat="1"/>
-    <w:lsdException w:name="heading 7" w:uiPriority="9" w:qFormat="1"/>
-    <w:lsdException w:name="heading 8" w:uiPriority="9" w:qFormat="1"/>
-    <w:lsdException w:name="heading 9" w:uiPriority="9" w:qFormat="1"/>
-    <w:lsdException w:name="toc 1" w:uiPriority="39"/>
-    <w:lsdException w:name="toc 2" w:uiPriority="39"/>
-    <w:lsdException w:name="toc 3" w:uiPriority="39"/>
-    <w:lsdException w:name="toc 4" w:uiPriority="39"/>
-    <w:lsdException w:name="toc 5" w:uiPriority="39"/>
-    <w:lsdException w:name="toc 6" w:uiPriority="39"/>
-    <w:lsdException w:name="toc 7" w:uiPriority="39"/>
-    <w:lsdException w:name="toc 8" w:uiPriority="39"/>
-    <w:lsdException w:name="toc 9" w:uiPriority="39"/>
-    <w:lsdException w:name="caption" w:uiPriority="35" w:qFormat="1"/>
-    <w:lsdException w:name="Title" w:semiHidden="0" w:uiPriority="10" w:unhideWhenUsed="0" w:qFormat="1"/>
-    <w:lsdException w:name="Default Paragraph Font" w:uiPriority="1"/>
-    <w:lsdException w:name="Subtitle" w:semiHidden="0" w:uiPriority="11" w:unhideWhenUsed="0" w:qFormat="1"/>
-    <w:lsdException w:name="Strong" w:semiHidden="0" w:uiPriority="22" w:unhideWhenUsed="0" w:qFormat="1"/>
-    <w:lsdException w:name="Emphasis" w:semiHidden="0" w:uiPriority="20" w:unhideWhenUsed="0" w:qFormat="1"/>
-    <w:lsdException w:name="Table Grid" w:semiHidden="0" w:uiPriority="59" w:unhideWhenUsed="0"/>
-    <w:lsdException w:name="Placeholder Text" w:unhideWhenUsed="0"/>
-    <w:lsdException w:name="No Spacing" w:semiHidden="0" w:uiPriority="1" w:unhideWhenUsed="0" w:qFormat="1"/>
-    <w:lsdException w:name="Light Shading" w:semiHidden="0" w:uiPriority="60" w:unhideWhenUsed="0"/>
-    <w:lsdException w:name="Light List" w:semiHidden="0" w:uiPriority="61" w:unhideWhenUsed="0"/>
-    <w:lsdException w:name="Light Grid" w:semiHidden="0" w:uiPriority="62" w:unhideWhenUsed="0"/>
-    <w:lsdException w:name="Medium Shading 1" w:semiHidden="0" w:uiPriority="63" w:unhideWhenUsed="0"/>
-    <w:lsdException w:name="Medium Shading 2" w:semiHidden="0" w:uiPriority="64" w:unhideWhenUsed="0"/>
-    <w:lsdException w:name="Medium List 1" w:semiHidden="0" w:uiPriority="65" w:unhideWhenUsed="0"/>
-    <w:lsdException w:name="Medium List 2" w:semiHidden="0" w:uiPriority="66" w:unhideWhenUsed="0"/>
-    <w:lsdException w:name="Medium Grid 1" w:semiHidden="0" w:uiPriority="67" w:unhideWhenUsed="0"/>
-    <w:lsdException w:name="Medium Grid 2" w:semiHidden="0" w:uiPriority="68" w:unhideWhenUsed="0"/>
-    <w:lsdException w:name="Medium Grid 3" w:semiHidden="0" w:uiPriority="69" w:unhideWhenUsed="0"/>
-    <w:lsdException w:name="Dark List" w:semiHidden="0" w:uiPriority="70" w:unhideWhenUsed="0"/>
-    <w:lsdException w:name="Colorful Shading" w:semiHidden="0" w:uiPriority="71" w:unhideWhenUsed="0"/>
-    <w:lsdException w:name="Colorful List" w:semiHidden="0" w:uiPriority="72" w:unhideWhenUsed="0"/>
-    <w:lsdException w:name="Colorful Grid" w:semiHidden="0" w:uiPriority="73" w:unhideWhenUsed="0"/>
-    <w:lsdException w:name="Light Shading Accent 1" w:semiHidden="0" w:uiPriority="60" w:unhideWhenUsed="0"/>
-    <w:lsdException w:name="Light List Accent 1" w:semiHidden="0" w:uiPriority="61" w:unhideWhenUsed="0"/>
-    <w:lsdException w:name="Light Grid Accent 1" w:semiHidden="0" w:uiPriority="62" w:unhideWhenUsed="0"/>
-    <w:lsdException w:name="Medium Shading 1 Accent 1" w:semiHidden="0" w:uiPriority="63" w:unhideWhenUsed="0"/>
-    <w:lsdException w:name="Medium Shading 2 Accent 1" w:semiHidden="0" w:uiPriority="64" w:unhideWhenUsed="0"/>
-    <w:lsdException w:name="Medium List 1 Accent 1" w:semiHidden="0" w:uiPriority="65" w:unhideWhenUsed="0"/>
-    <w:lsdException w:name="Revision" w:unhideWhenUsed="0"/>
-    <w:lsdException w:name="List Paragraph" w:semiHidden="0" w:uiPriority="34" w:unhideWhenUsed="0" w:qFormat="1"/>
-    <w:lsdException w:name="Quote" w:semiHidden="0" w:uiPriority="29" w:unhideWhenUsed="0" w:qFormat="1"/>
-    <w:lsdException w:name="Intense Quote" w:semiHidden="0" w:uiPriority="30" w:unhideWhenUsed="0" w:qFormat="1"/>
-    <w:lsdException w:name="Medium List 2 Accent 1" w:semiHidden="0" w:uiPriority="66" w:unhideWhenUsed="0"/>
-    <w:lsdException w:name="Medium Grid 1 Accent 1" w:semiHidden="0" w:uiPriority="67" w:unhideWhenUsed="0"/>
-    <w:lsdException w:name="Medium Grid 2 Accent 1" w:semiHidden="0" w:uiPriority="68" w:unhideWhenUsed="0"/>
-    <w:lsdException w:name="Medium Grid 3 Accent 1" w:semiHidden="0" w:uiPriority="69" w:unhideWhenUsed="0"/>
-    <w:lsdException w:name="Dark List Accent 1" w:semiHidden="0" w:uiPriority="70" w:unhideWhenUsed="0"/>
-    <w:lsdException w:name="Colorful Shading Accent 1" w:semiHidden="0" w:uiPriority="71" w:unhideWhenUsed="0"/>
-    <w:lsdException w:name="Colorful List Accent 1" w:semiHidden="0" w:uiPriority="72" w:unhideWhenUsed="0"/>
-    <w:lsdException w:name="Colorful Grid Accent 1" w:semiHidden="0" w:uiPriority="73" w:unhideWhenUsed="0"/>
-    <w:lsdException w:name="Light Shading Accent 2" w:semiHidden="0" w:uiPriority="60" w:unhideWhenUsed="0"/>
-    <w:lsdException w:name="Light List Accent 2" w:semiHidden="0" w:uiPriority="61" w:unhideWhenUsed="0"/>
-    <w:lsdException w:name="Light Grid Accent 2" w:semiHidden="0" w:uiPriority="62" w:unhideWhenUsed="0"/>
-    <w:lsdException w:name="Medium Shading 1 Accent 2" w:semiHidden="0" w:uiPriority="63" w:unhideWhenUsed="0"/>
-    <w:lsdException w:name="Medium Shading 2 Accent 2" w:semiHidden="0" w:uiPriority="64" w:unhideWhenUsed="0"/>
-    <w:lsdException w:name="Medium List 1 Accent 2" w:semiHidden="0" w:uiPriority="65" w:unhideWhenUsed="0"/>
-    <w:lsdException w:name="Medium List 2 Accent 2" w:semiHidden="0" w:uiPriority="66" w:unhideWhenUsed="0"/>
-    <w:lsdException w:name="Medium Grid 1 Accent 2" w:semiHidden="0" w:uiPriority="67" w:unhideWhenUsed="0"/>
-    <w:lsdException w:name="Medium Grid 2 Accent 2" w:semiHidden="0" w:uiPriority="68" w:unhideWhenUsed="0"/>
-    <w:lsdException w:name="Medium Grid 3 Accent 2" w:semiHidden="0" w:uiPriority="69" w:unhideWhenUsed="0"/>
-    <w:lsdException w:name="Dark List Accent 2" w:semiHidden="0" w:uiPriority="70" w:unhideWhenUsed="0"/>
-    <w:lsdException w:name="Colorful Shading Accent 2" w:semiHidden="0" w:uiPriority="71" w:unhideWhenUsed="0"/>
-    <w:lsdException w:name="Colorful List Accent 2" w:semiHidden="0" w:uiPriority="72" w:unhideWhenUsed="0"/>
-    <w:lsdException w:name="Colorful Grid Accent 2" w:semiHidden="0" w:uiPriority="73" w:unhideWhenUsed="0"/>
-    <w:lsdException w:name="Light Shading Accent 3" w:semiHidden="0" w:uiPriority="60" w:unhideWhenUsed="0"/>
-    <w:lsdException w:name="Light List Accent 3" w:semiHidden="0" w:uiPriority="61" w:unhideWhenUsed="0"/>
-    <w:lsdException w:name="Light Grid Accent 3" w:semiHidden="0" w:uiPriority="62" w:unhideWhenUsed="0"/>
-    <w:lsdException w:name="Medium Shading 1 Accent 3" w:semiHidden="0" w:uiPriority="63" w:unhideWhenUsed="0"/>
-    <w:lsdException w:name="Medium Shading 2 Accent 3" w:semiHidden="0" w:uiPriority="64" w:unhideWhenUsed="0"/>
-    <w:lsdException w:name="Medium List 1 Accent 3" w:semiHidden="0" w:uiPriority="65" w:unhideWhenUsed="0"/>
-    <w:lsdException w:name="Medium List 2 Accent 3" w:semiHidden="0" w:uiPriority="66" w:unhideWhenUsed="0"/>
-    <w:lsdException w:name="Medium Grid 1 Accent 3" w:semiHidden="0" w:uiPriority="67" w:unhideWhenUsed="0"/>
-    <w:lsdException w:name="Medium Grid 2 Accent 3" w:semiHidden="0" w:uiPriority="68" w:unhideWhenUsed="0"/>
-    <w:lsdException w:name="Medium Grid 3 Accent 3" w:semiHidden="0" w:uiPriority="69" w:unhideWhenUsed="0"/>
-    <w:lsdException w:name="Dark List Accent 3" w:semiHidden="0" w:uiPriority="70" w:unhideWhenUsed="0"/>
-    <w:lsdException w:name="Colorful Shading Accent 3" w:semiHidden="0" w:uiPriority="71" w:unhideWhenUsed="0"/>
-    <w:lsdException w:name="Colorful List Accent 3" w:semiHidden="0" w:uiPriority="72" w:unhideWhenUsed="0"/>
-    <w:lsdException w:name="Colorful Grid Accent 3" w:semiHidden="0" w:uiPriority="73" w:unhideWhenUsed="0"/>
-    <w:lsdException w:name="Light Shading Accent 4" w:semiHidden="0" w:uiPriority="60" w:unhideWhenUsed="0"/>
-    <w:lsdException w:name="Light List Accent 4" w:semiHidden="0" w:uiPriority="61" w:unhideWhenUsed="0"/>
-    <w:lsdException w:name="Light Grid Accent 4" w:semiHidden="0" w:uiPriority="62" w:unhideWhenUsed="0"/>
-    <w:lsdException w:name="Medium Shading 1 Accent 4" w:semiHidden="0" w:uiPriority="63" w:unhideWhenUsed="0"/>
-    <w:lsdException w:name="Medium Shading 2 Accent 4" w:semiHidden="0" w:uiPriority="64" w:unhideWhenUsed="0"/>
-    <w:lsdException w:name="Medium List 1 Accent 4" w:semiHidden="0" w:uiPriority="65" w:unhideWhenUsed="0"/>
-    <w:lsdException w:name="Medium List 2 Accent 4" w:semiHidden="0" w:uiPriority="66" w:unhideWhenUsed="0"/>
-    <w:lsdException w:name="Medium Grid 1 Accent 4" w:semiHidden="0" w:uiPriority="67" w:unhideWhenUsed="0"/>
-    <w:lsdException w:name="Medium Grid 2 Accent 4" w:semiHidden="0" w:uiPriority="68" w:unhideWhenUsed="0"/>
-    <w:lsdException w:name="Medium Grid 3 Accent 4" w:semiHidden="0" w:uiPriority="69" w:unhideWhenUsed="0"/>
-    <w:lsdException w:name="Dark List Accent 4" w:semiHidden="0" w:uiPriority="70" w:unhideWhenUsed="0"/>
-    <w:lsdException w:name="Colorful Shading Accent 4" w:semiHidden="0" w:uiPriority="71" w:unhideWhenUsed="0"/>
-    <w:lsdException w:name="Colorful List Accent 4" w:semiHidden="0" w:uiPriority="72" w:unhideWhenUsed="0"/>
-    <w:lsdException w:name="Colorful Grid Accent 4" w:semiHidden="0" w:uiPriority="73" w:unhideWhenUsed="0"/>
-    <w:lsdException w:name="Light Shading Accent 5" w:semiHidden="0" w:uiPriority="60" w:unhideWhenUsed="0"/>
-    <w:lsdException w:name="Light List Accent 5" w:semiHidden="0" w:uiPriority="61" w:unhideWhenUsed="0"/>
-    <w:lsdException w:name="Light Grid Accent 5" w:semiHidden="0" w:uiPriority="62" w:unhideWhenUsed="0"/>
-    <w:lsdException w:name="Medium Shading 1 Accent 5" w:semiHidden="0" w:uiPriority="63" w:unhideWhenUsed="0"/>
-    <w:lsdException w:name="Medium Shading 2 Accent 5" w:semiHidden="0" w:uiPriority="64" w:unhideWhenUsed="0"/>
-    <w:lsdException w:name="Medium List 1 Accent 5" w:semiHidden="0" w:uiPriority="65" w:unhideWhenUsed="0"/>
-    <w:lsdException w:name="Medium List 2 Accent 5" w:semiHidden="0" w:uiPriority="66" w:unhideWhenUsed="0"/>
-    <w:lsdException w:name="Medium Grid 1 Accent 5" w:semiHidden="0" w:uiPriority="67" w:unhideWhenUsed="0"/>
-    <w:lsdException w:name="Medium Grid 2 Accent 5" w:semiHidden="0" w:uiPriority="68" w:unhideWhenUsed="0"/>
-    <w:lsdException w:name="Medium Grid 3 Accent 5" w:semiHidden="0" w:uiPriority="69" w:unhideWhenUsed="0"/>
-    <w:lsdException w:name="Dark List Accent 5" w:semiHidden="0" w:uiPriority="70" w:unhideWhenUsed="0"/>
-    <w:lsdException w:name="Colorful Shading Accent 5" w:semiHidden="0" w:uiPriority="71" w:unhideWhenUsed="0"/>
-    <w:lsdException w:name="Colorful List Accent 5" w:semiHidden="0" w:uiPriority="72" w:unhideWhenUsed="0"/>
-    <w:lsdException w:name="Colorful Grid Accent 5" w:semiHidden="0" w:uiPriority="73" w:unhideWhenUsed="0"/>
-    <w:lsdException w:name="Light Shading Accent 6" w:semiHidden="0" w:uiPriority="60" w:unhideWhenUsed="0"/>
-    <w:lsdException w:name="Light List Accent 6" w:semiHidden="0" w:uiPriority="61" w:unhideWhenUsed="0"/>
-    <w:lsdException w:name="Light Grid Accent 6" w:semiHidden="0" w:uiPriority="62" w:unhideWhenUsed="0"/>
-    <w:lsdException w:name="Medium Shading 1 Accent 6" w:semiHidden="0" w:uiPriority="63" w:unhideWhenUsed="0"/>
-    <w:lsdException w:name="Medium Shading 2 Accent 6" w:semiHidden="0" w:uiPriority="64" w:unhideWhenUsed="0"/>
-    <w:lsdException w:name="Medium List 1 Accent 6" w:semiHidden="0" w:uiPriority="65" w:unhideWhenUsed="0"/>
-    <w:lsdException w:name="Medium List 2 Accent 6" w:semiHidden="0" w:uiPriority="66" w:unhideWhenUsed="0"/>
-    <w:lsdException w:name="Medium Grid 1 Accent 6" w:semiHidden="0" w:uiPriority="67" w:unhideWhenUsed="0"/>
-    <w:lsdException w:name="Medium Grid 2 Accent 6" w:semiHidden="0" w:uiPriority="68" w:unhideWhenUsed="0"/>
-    <w:lsdException w:name="Medium Grid 3 Accent 6" w:semiHidden="0" w:uiPriority="69" w:unhideWhenUsed="0"/>
-    <w:lsdException w:name="Dark List Accent 6" w:semiHidden="0" w:uiPriority="70" w:unhideWhenUsed="0"/>
-    <w:lsdException w:name="Colorful Shading Accent 6" w:semiHidden="0" w:uiPriority="71" w:unhideWhenUsed="0"/>
-    <w:lsdException w:name="Colorful List Accent 6" w:semiHidden="0" w:uiPriority="72" w:unhideWhenUsed="0"/>
-    <w:lsdException w:name="Colorful Grid Accent 6" w:semiHidden="0" w:uiPriority="73" w:unhideWhenUsed="0"/>
-    <w:lsdException w:name="Subtle Emphasis" w:semiHidden="0" w:uiPriority="19" w:unhideWhenUsed="0" w:qFormat="1"/>
-    <w:lsdException w:name="Intense Emphasis" w:semiHidden="0" w:uiPriority="21" w:unhideWhenUsed="0" w:qFormat="1"/>
-    <w:lsdException w:name="Subtle Reference" w:semiHidden="0" w:uiPriority="31" w:unhideWhenUsed="0" w:qFormat="1"/>
-    <w:lsdException w:name="Intense Reference" w:semiHidden="0" w:uiPriority="32" w:unhideWhenUsed="0" w:qFormat="1"/>
-    <w:lsdException w:name="Book Title" w:semiHidden="0" w:uiPriority="33" w:unhideWhenUsed="0" w:qFormat="1"/>
-    <w:lsdException w:name="Bibliography" w:uiPriority="37"/>
-    <w:lsdException w:name="TOC Heading" w:uiPriority="39" w:qFormat="1"/>
-  </w:latentStyles>
-  <w:style w:type="paragraph" w:default="1" w:styleId="Normal">
-    <w:name w:val="Normal"/>
-    <w:qFormat/>
-    <w:rsid w:val="005A4D03"/>
-    <w:pPr>
-      <w:spacing w:after="0" w:line="240" w:lineRule="auto"/>
-    </w:pPr>
-    <w:rPr>
-      <w:rFonts w:ascii="Times New Roman" w:eastAsia="Times New Roman" w:hAnsi="Times New Roman" w:cs="Times New Roman"/>
-      <w:sz w:val="24"/>
-      <w:szCs w:val="24"/>
-    </w:rPr>
-  </w:style>
-  <w:style w:type="character" w:default="1" w:styleId="DefaultParagraphFont">
-    <w:name w:val="Default Paragraph Font"/>
-    <w:uiPriority w:val="1"/>
-    <w:semiHidden/>
-    <w:unhideWhenUsed/>
-  </w:style>
-  <w:style w:type="table" w:default="1" w:styleId="TableNormal">
-    <w:name w:val="Normal Table"/>
-    <w:uiPriority w:val="99"/>
-    <w:semiHidden/>
-    <w:unhideWhenUsed/>
-    <w:tblPr>
-      <w:tblInd w:w="0" w:type="dxa"/>
-      <w:tblCellMar>
-        <w:top w:w="0" w:type="dxa"/>
-        <w:left w:w="108" w:type="dxa"/>
-        <w:bottom w:w="0" w:type="dxa"/>
-        <w:right w:w="108" w:type="dxa"/>
-      </w:tblCellMar>
-    </w:tblPr>
-  </w:style>
-  <w:style w:type="numbering" w:default="1" w:styleId="NoList">
-    <w:name w:val="No List"/>
-    <w:uiPriority w:val="99"/>
-    <w:semiHidden/>
-    <w:unhideWhenUsed/>
-  </w:style>
-</w:styles>
-</file>
-
-<file path=word/stylesWithEffects.xml><?xml version="1.0" encoding="utf-8"?>
-<w:styles xmlns:wpc="http://schemas.microsoft.com/office/word/2010/wordprocessingCanvas" xmlns:mc="http://schemas.openxmlformats.org/markup-compatibility/2006" xmlns:o="urn:schemas-microsoft-com:office:office" xmlns:r="http://schemas.openxmlformats.org/officeDocument/2006/relationships" xmlns:m="http://schemas.openxmlformats.org/officeDocument/2006/math" xmlns:v="urn:schemas-microsoft-com:vml" xmlns:wp14="http://schemas.microsoft.com/office/word/2010/wordprocessingDrawing" xmlns:wp="http://schemas.openxmlformats.org/drawingml/2006/wordprocessingDrawing" xmlns:w10="urn:schemas-microsoft-com:office:word" xmlns:w="http://schemas.openxmlformats.org/wordprocessingml/2006/main" xmlns:w14="http://schemas.microsoft.com/office/word/2010/wordml" xmlns:wpg="http://schemas.microsoft.com/office/word/2010/wordprocessingGroup" xmlns:wpi="http://schemas.microsoft.com/office/word/2010/wordprocessingInk" xmlns:wne="http://schemas.microsoft.com/office/word/2006/wordml" xmlns:wps="http://schemas.microsoft.com/office/word/2010/wordprocessingShape" mc:Ignorable="w14 wp14">
-  <w:docDefaults>
-    <w:rPrDefault>
-      <w:rPr>
-        <w:rFonts w:asciiTheme="minorHAnsi" w:eastAsiaTheme="minorHAnsi" w:hAnsiTheme="minorHAnsi" w:cstheme="minorBidi"/>
-        <w:sz w:val="22"/>
-        <w:szCs w:val="22"/>
-        <w:lang w:val="en-US" w:eastAsia="en-US" w:bidi="ar-SA"/>
-      </w:rPr>
-    </w:rPrDefault>
-    <w:pPrDefault>
-      <w:pPr>
-        <w:spacing w:after="200" w:line="276" w:lineRule="auto"/>
-      </w:pPr>
-    </w:pPrDefault>
-  </w:docDefaults>
-  <w:latentStyles w:defLockedState="0" w:defUIPriority="99" w:defSemiHidden="1" w:defUnhideWhenUsed="1" w:defQFormat="0" w:count="267">
-    <w:lsdException w:name="Normal" w:semiHidden="0" w:uiPriority="0" w:unhideWhenUsed="0" w:qFormat="1"/>
-    <w:lsdException w:name="heading 1" w:semiHidden="0" w:uiPriority="9" w:unhideWhenUsed="0" w:qFormat="1"/>
-    <w:lsdException w:name="heading 2" w:uiPriority="9" w:qFormat="1"/>
-    <w:lsdException w:name="heading 3" w:uiPriority="9" w:qFormat="1"/>
-    <w:lsdException w:name="heading 4" w:uiPriority="9" w:qFormat="1"/>
-    <w:lsdException w:name="heading 5" w:uiPriority="9" w:qFormat="1"/>
-    <w:lsdException w:name="heading 6" w:uiPriority="9" w:qFormat="1"/>
-    <w:lsdException w:name="heading 7" w:uiPriority="9" w:qFormat="1"/>
-    <w:lsdException w:name="heading 8" w:uiPriority="9" w:qFormat="1"/>
-    <w:lsdException w:name="heading 9" w:uiPriority="9" w:qFormat="1"/>
-    <w:lsdException w:name="toc 1" w:uiPriority="39"/>
-    <w:lsdException w:name="toc 2" w:uiPriority="39"/>
-    <w:lsdException w:name="toc 3" w:uiPriority="39"/>
-    <w:lsdException w:name="toc 4" w:uiPriority="39"/>
-    <w:lsdException w:name="toc 5" w:uiPriority="39"/>
-    <w:lsdException w:name="toc 6" w:uiPriority="39"/>
-    <w:lsdException w:name="toc 7" w:uiPriority="39"/>
-    <w:lsdException w:name="toc 8" w:uiPriority="39"/>
-    <w:lsdException w:name="toc 9" w:uiPriority="39"/>
-    <w:lsdException w:name="caption" w:uiPriority="35" w:qFormat="1"/>
-    <w:lsdException w:name="Title" w:semiHidden="0" w:uiPriority="10" w:unhideWhenUsed="0" w:qFormat="1"/>
-    <w:lsdException w:name="Default Paragraph Font" w:uiPriority="1"/>
-    <w:lsdException w:name="Subtitle" w:semiHidden="0" w:uiPriority="11" w:unhideWhenUsed="0" w:qFormat="1"/>
-    <w:lsdException w:name="Strong" w:semiHidden="0" w:uiPriority="22" w:unhideWhenUsed="0" w:qFormat="1"/>
-    <w:lsdException w:name="Emphasis" w:semiHidden="0" w:uiPriority="20" w:unhideWhenUsed="0" w:qFormat="1"/>
-    <w:lsdException w:name="Table Grid" w:semiHidden="0" w:uiPriority="59" w:unhideWhenUsed="0"/>
-    <w:lsdException w:name="Placeholder Text" w:unhideWhenUsed="0"/>
-    <w:lsdException w:name="No Spacing" w:semiHidden="0" w:uiPriority="1" w:unhideWhenUsed="0" w:qFormat="1"/>
-    <w:lsdException w:name="Light Shading" w:semiHidden="0" w:uiPriority="60" w:unhideWhenUsed="0"/>
-    <w:lsdException w:name="Light List" w:semiHidden="0" w:uiPriority="61" w:unhideWhenUsed="0"/>
-    <w:lsdException w:name="Light Grid" w:semiHidden="0" w:uiPriority="62" w:unhideWhenUsed="0"/>
-    <w:lsdException w:name="Medium Shading 1" w:semiHidden="0" w:uiPriority="63" w:unhideWhenUsed="0"/>
-    <w:lsdException w:name="Medium Shading 2" w:semiHidden="0" w:uiPriority="64" w:unhideWhenUsed="0"/>
-    <w:lsdException w:name="Medium List 1" w:semiHidden="0" w:uiPriority="65" w:unhideWhenUsed="0"/>
-    <w:lsdException w:name="Medium List 2" w:semiHidden="0" w:uiPriority="66" w:unhideWhenUsed="0"/>
-    <w:lsdException w:name="Medium Grid 1" w:semiHidden="0" w:uiPriority="67" w:unhideWhenUsed="0"/>
-    <w:lsdException w:name="Medium Grid 2" w:semiHidden="0" w:uiPriority="68" w:unhideWhenUsed="0"/>
-    <w:lsdException w:name="Medium Grid 3" w:semiHidden="0" w:uiPriority="69" w:unhideWhenUsed="0"/>
-    <w:lsdException w:name="Dark List" w:semiHidden="0" w:uiPriority="70" w:unhideWhenUsed="0"/>
-    <w:lsdException w:name="Colorful Shading" w:semiHidden="0" w:uiPriority="71" w:unhideWhenUsed="0"/>
-    <w:lsdException w:name="Colorful List" w:semiHidden="0" w:uiPriority="72" w:unhideWhenUsed="0"/>
-    <w:lsdException w:name="Colorful Grid" w:semiHidden="0" w:uiPriority="73" w:unhideWhenUsed="0"/>
-    <w:lsdException w:name="Light Shading Accent 1" w:semiHidden="0" w:uiPriority="60" w:unhideWhenUsed="0"/>
-    <w:lsdException w:name="Light List Accent 1" w:semiHidden="0" w:uiPriority="61" w:unhideWhenUsed="0"/>
-    <w:lsdException w:name="Light Grid Accent 1" w:semiHidden="0" w:uiPriority="62" w:unhideWhenUsed="0"/>
-    <w:lsdException w:name="Medium Shading 1 Accent 1" w:semiHidden="0" w:uiPriority="63" w:unhideWhenUsed="0"/>
-    <w:lsdException w:name="Medium Shading 2 Accent 1" w:semiHidden="0" w:uiPriority="64" w:unhideWhenUsed="0"/>
-    <w:lsdException w:name="Medium List 1 Accent 1" w:semiHidden="0" w:uiPriority="65" w:unhideWhenUsed="0"/>
-    <w:lsdException w:name="Revision" w:unhideWhenUsed="0"/>
-    <w:lsdException w:name="List Paragraph" w:semiHidden="0" w:uiPriority="34" w:unhideWhenUsed="0" w:qFormat="1"/>
-    <w:lsdException w:name="Quote" w:semiHidden="0" w:uiPriority="29" w:unhideWhenUsed="0" w:qFormat="1"/>
-    <w:lsdException w:name="Intense Quote" w:semiHidden="0" w:uiPriority="30" w:unhideWhenUsed="0" w:qFormat="1"/>
-    <w:lsdException w:name="Medium List 2 Accent 1" w:semiHidden="0" w:uiPriority="66" w:unhideWhenUsed="0"/>
-    <w:lsdException w:name="Medium Grid 1 Accent 1" w:semiHidden="0" w:uiPriority="67" w:unhideWhenUsed="0"/>
-    <w:lsdException w:name="Medium Grid 2 Accent 1" w:semiHidden="0" w:uiPriority="68" w:unhideWhenUsed="0"/>
-    <w:lsdException w:name="Medium Grid 3 Accent 1" w:semiHidden="0" w:uiPriority="69" w:unhideWhenUsed="0"/>
-    <w:lsdException w:name="Dark List Accent 1" w:semiHidden="0" w:uiPriority="70" w:unhideWhenUsed="0"/>
-    <w:lsdException w:name="Colorful Shading Accent 1" w:semiHidden="0" w:uiPriority="71" w:unhideWhenUsed="0"/>
-    <w:lsdException w:name="Colorful List Accent 1" w:semiHidden="0" w:uiPriority="72" w:unhideWhenUsed="0"/>
-    <w:lsdException w:name="Colorful Grid Accent 1" w:semiHidden="0" w:uiPriority="73" w:unhideWhenUsed="0"/>
-    <w:lsdException w:name="Light Shading Accent 2" w:semiHidden="0" w:uiPriority="60" w:unhideWhenUsed="0"/>
-    <w:lsdException w:name="Light List Accent 2" w:semiHidden="0" w:uiPriority="61" w:unhideWhenUsed="0"/>
-    <w:lsdException w:name="Light Grid Accent 2" w:semiHidden="0" w:uiPriority="62" w:unhideWhenUsed="0"/>
-    <w:lsdException w:name="Medium Shading 1 Accent 2" w:semiHidden="0" w:uiPriority="63" w:unhideWhenUsed="0"/>
-    <w:lsdException w:name="Medium Shading 2 Accent 2" w:semiHidden="0" w:uiPriority="64" w:unhideWhenUsed="0"/>
-    <w:lsdException w:name="Medium List 1 Accent 2" w:semiHidden="0" w:uiPriority="65" w:unhideWhenUsed="0"/>
-    <w:lsdException w:name="Medium List 2 Accent 2" w:semiHidden="0" w:uiPriority="66" w:unhideWhenUsed="0"/>
-    <w:lsdException w:name="Medium Grid 1 Accent 2" w:semiHidden="0" w:uiPriority="67" w:unhideWhenUsed="0"/>
-    <w:lsdException w:name="Medium Grid 2 Accent 2" w:semiHidden="0" w:uiPriority="68" w:unhideWhenUsed="0"/>
-    <w:lsdException w:name="Medium Grid 3 Accent 2" w:semiHidden="0" w:uiPriority="69" w:unhideWhenUsed="0"/>
-    <w:lsdException w:name="Dark List Accent 2" w:semiHidden="0" w:uiPriority="70" w:unhideWhenUsed="0"/>
-    <w:lsdException w:name="Colorful Shading Accent 2" w:semiHidden="0" w:uiPriority="71" w:unhideWhenUsed="0"/>
-    <w:lsdException w:name="Colorful List Accent 2" w:semiHidden="0" w:uiPriority="72" w:unhideWhenUsed="0"/>
-    <w:lsdException w:name="Colorful Grid Accent 2" w:semiHidden="0" w:uiPriority="73" w:unhideWhenUsed="0"/>
-    <w:lsdException w:name="Light Shading Accent 3" w:semiHidden="0" w:uiPriority="60" w:unhideWhenUsed="0"/>
-    <w:lsdException w:name="Light List Accent 3" w:semiHidden="0" w:uiPriority="61" w:unhideWhenUsed="0"/>
-    <w:lsdException w:name="Light Grid Accent 3" w:semiHidden="0" w:uiPriority="62" w:unhideWhenUsed="0"/>
-    <w:lsdException w:name="Medium Shading 1 Accent 3" w:semiHidden="0" w:uiPriority="63" w:unhideWhenUsed="0"/>
-    <w:lsdException w:name="Medium Shading 2 Accent 3" w:semiHidden="0" w:uiPriority="64" w:unhideWhenUsed="0"/>
-    <w:lsdException w:name="Medium List 1 Accent 3" w:semiHidden="0" w:uiPriority="65" w:unhideWhenUsed="0"/>
-    <w:lsdException w:name="Medium List 2 Accent 3" w:semiHidden="0" w:uiPriority="66" w:unhideWhenUsed="0"/>
-    <w:lsdException w:name="Medium Grid 1 Accent 3" w:semiHidden="0" w:uiPriority="67" w:unhideWhenUsed="0"/>
-    <w:lsdException w:name="Medium Grid 2 Accent 3" w:semiHidden="0" w:uiPriority="68" w:unhideWhenUsed="0"/>
-    <w:lsdException w:name="Medium Grid 3 Accent 3" w:semiHidden="0" w:uiPriority="69" w:unhideWhenUsed="0"/>
-    <w:lsdException w:name="Dark List Accent 3" w:semiHidden="0" w:uiPriority="70" w:unhideWhenUsed="0"/>
-    <w:lsdException w:name="Colorful Shading Accent 3" w:semiHidden="0" w:uiPriority="71" w:unhideWhenUsed="0"/>
-    <w:lsdException w:name="Colorful List Accent 3" w:semiHidden="0" w:uiPriority="72" w:unhideWhenUsed="0"/>
-    <w:lsdException w:name="Colorful Grid Accent 3" w:semiHidden="0" w:uiPriority="73" w:unhideWhenUsed="0"/>
-    <w:lsdException w:name="Light Shading Accent 4" w:semiHidden="0" w:uiPriority="60" w:unhideWhenUsed="0"/>
-    <w:lsdException w:name="Light List Accent 4" w:semiHidden="0" w:uiPriority="61" w:unhideWhenUsed="0"/>
-    <w:lsdException w:name="Light Grid Accent 4" w:semiHidden="0" w:uiPriority="62" w:unhideWhenUsed="0"/>
-    <w:lsdException w:name="Medium Shading 1 Accent 4" w:semiHidden="0" w:uiPriority="63" w:unhideWhenUsed="0"/>
-    <w:lsdException w:name="Medium Shading 2 Accent 4" w:semiHidden="0" w:uiPriority="64" w:unhideWhenUsed="0"/>
-    <w:lsdException w:name="Medium List 1 Accent 4" w:semiHidden="0" w:uiPriority="65" w:unhideWhenUsed="0"/>
-    <w:lsdException w:name="Medium List 2 Accent 4" w:semiHidden="0" w:uiPriority="66" w:unhideWhenUsed="0"/>
-    <w:lsdException w:name="Medium Grid 1 Accent 4" w:semiHidden="0" w:uiPriority="67" w:unhideWhenUsed="0"/>
-    <w:lsdException w:name="Medium Grid 2 Accent 4" w:semiHidden="0" w:uiPriority="68" w:unhideWhenUsed="0"/>
-    <w:lsdException w:name="Medium Grid 3 Accent 4" w:semiHidden="0" w:uiPriority="69" w:unhideWhenUsed="0"/>
-    <w:lsdException w:name="Dark List Accent 4" w:semiHidden="0" w:uiPriority="70" w:unhideWhenUsed="0"/>
-    <w:lsdException w:name="Colorful Shading Accent 4" w:semiHidden="0" w:uiPriority="71" w:unhideWhenUsed="0"/>
-    <w:lsdException w:name="Colorful List Accent 4" w:semiHidden="0" w:uiPriority="72" w:unhideWhenUsed="0"/>
-    <w:lsdException w:name="Colorful Grid Accent 4" w:semiHidden="0" w:uiPriority="73" w:unhideWhenUsed="0"/>
-    <w:lsdException w:name="Light Shading Accent 5" w:semiHidden="0" w:uiPriority="60" w:unhideWhenUsed="0"/>
-    <w:lsdException w:name="Light List Accent 5" w:semiHidden="0" w:uiPriority="61" w:unhideWhenUsed="0"/>
-    <w:lsdException w:name="Light Grid Accent 5" w:semiHidden="0" w:uiPriority="62" w:unhideWhenUsed="0"/>
-    <w:lsdException w:name="Medium Shading 1 Accent 5" w:semiHidden="0" w:uiPriority="63" w:unhideWhenUsed="0"/>
-    <w:lsdException w:name="Medium Shading 2 Accent 5" w:semiHidden="0" w:uiPriority="64" w:unhideWhenUsed="0"/>
-    <w:lsdException w:name="Medium List 1 Accent 5" w:semiHidden="0" w:uiPriority="65" w:unhideWhenUsed="0"/>
-    <w:lsdException w:name="Medium List 2 Accent 5" w:semiHidden="0" w:uiPriority="66" w:unhideWhenUsed="0"/>
-    <w:lsdException w:name="Medium Grid 1 Accent 5" w:semiHidden="0" w:uiPriority="67" w:unhideWhenUsed="0"/>
-    <w:lsdException w:name="Medium Grid 2 Accent 5" w:semiHidden="0" w:uiPriority="68" w:unhideWhenUsed="0"/>
-    <w:lsdException w:name="Medium Grid 3 Accent 5" w:semiHidden="0" w:uiPriority="69" w:unhideWhenUsed="0"/>
-    <w:lsdException w:name="Dark List Accent 5" w:semiHidden="0" w:uiPriority="70" w:unhideWhenUsed="0"/>
-    <w:lsdException w:name="Colorful Shading Accent 5" w:semiHidden="0" w:uiPriority="71" w:unhideWhenUsed="0"/>
-    <w:lsdException w:name="Colorful List Accent 5" w:semiHidden="0" w:uiPriority="72" w:unhideWhenUsed="0"/>
-    <w:lsdException w:name="Colorful Grid Accent 5" w:semiHidden="0" w:uiPriority="73" w:unhideWhenUsed="0"/>
-    <w:lsdException w:name="Light Shading Accent 6" w:semiHidden="0" w:uiPriority="60" w:unhideWhenUsed="0"/>
-    <w:lsdException w:name="Light List Accent 6" w:semiHidden="0" w:uiPriority="61" w:unhideWhenUsed="0"/>
-    <w:lsdException w:name="Light Grid Accent 6" w:semiHidden="0" w:uiPriority="62" w:unhideWhenUsed="0"/>
-    <w:lsdException w:name="Medium Shading 1 Accent 6" w:semiHidden="0" w:uiPriority="63" w:unhideWhenUsed="0"/>
-    <w:lsdException w:name="Medium Shading 2 Accent 6" w:semiHidden="0" w:uiPriority="64" w:unhideWhenUsed="0"/>
-    <w:lsdException w:name="Medium List 1 Accent 6" w:semiHidden="0" w:uiPriority="65" w:unhideWhenUsed="0"/>
-    <w:lsdException w:name="Medium List 2 Accent 6" w:semiHidden="0" w:uiPriority="66" w:unhideWhenUsed="0"/>
-    <w:lsdException w:name="Medium Grid 1 Accent 6" w:semiHidden="0" w:uiPriority="67" w:unhideWhenUsed="0"/>
-    <w:lsdException w:name="Medium Grid 2 Accent 6" w:semiHidden="0" w:uiPriority="68" w:unhideWhenUsed="0"/>
-    <w:lsdException w:name="Medium Grid 3 Accent 6" w:semiHidden="0" w:uiPriority="69" w:unhideWhenUsed="0"/>
-    <w:lsdException w:name="Dark List Accent 6" w:semiHidden="0" w:uiPriority="70" w:unhideWhenUsed="0"/>
-    <w:lsdException w:name="Colorful Shading Accent 6" w:semiHidden="0" w:uiPriority="71" w:unhideWhenUsed="0"/>
-    <w:lsdException w:name="Colorful List Accent 6" w:semiHidden="0" w:uiPriority="72" w:unhideWhenUsed="0"/>
-    <w:lsdException w:name="Colorful Grid Accent 6" w:semiHidden="0" w:uiPriority="73" w:unhideWhenUsed="0"/>
-    <w:lsdException w:name="Subtle Emphasis" w:semiHidden="0" w:uiPriority="19" w:unhideWhenUsed="0" w:qFormat="1"/>
-    <w:lsdException w:name="Intense Emphasis" w:semiHidden="0" w:uiPriority="21" w:unhideWhenUsed="0" w:qFormat="1"/>
-    <w:lsdException w:name="Subtle Reference" w:semiHidden="0" w:uiPriority="31" w:unhideWhenUsed="0" w:qFormat="1"/>
-    <w:lsdException w:name="Intense Reference" w:semiHidden="0" w:uiPriority="32" w:unhideWhenUsed="0" w:qFormat="1"/>
-    <w:lsdException w:name="Book Title" w:semiHidden="0" w:uiPriority="33" w:unhideWhenUsed="0" w:qFormat="1"/>
-    <w:lsdException w:name="Bibliography" w:uiPriority="37"/>
-    <w:lsdException w:name="TOC Heading" w:uiPriority="39" w:qFormat="1"/>
+  <w:latentStyles w:defLockedState="0" w:defUIPriority="99" w:defSemiHidden="0" w:defUnhideWhenUsed="0" w:defQFormat="0" w:count="371">
+    <w:lsdException w:name="Normal" w:uiPriority="0" w:qFormat="1"/>
+    <w:lsdException w:name="heading 1" w:uiPriority="9" w:qFormat="1"/>
+    <w:lsdException w:name="heading 2" w:semiHidden="1" w:uiPriority="9" w:unhideWhenUsed="1" w:qFormat="1"/>
+    <w:lsdException w:name="heading 3" w:semiHidden="1" w:uiPriority="9" w:unhideWhenUsed="1" w:qFormat="1"/>
+    <w:lsdException w:name="heading 4" w:semiHidden="1" w:uiPriority="9" w:unhideWhenUsed="1" w:qFormat="1"/>
+    <w:lsdException w:name="heading 5" w:semiHidden="1" w:uiPriority="9" w:unhideWhenUsed="1" w:qFormat="1"/>
+    <w:lsdException w:name="heading 6" w:semiHidden="1" w:uiPriority="9" w:unhideWhenUsed="1" w:qFormat="1"/>
+    <w:lsdException w:name="heading 7" w:semiHidden="1" w:uiPriority="9" w:unhideWhenUsed="1" w:qFormat="1"/>
+    <w:lsdException w:name="heading 8" w:semiHidden="1" w:uiPriority="9" w:unhideWhenUsed="1" w:qFormat="1"/>
+    <w:lsdException w:name="heading 9" w:semiHidden="1" w:uiPriority="9" w:unhideWhenUsed="1" w:qFormat="1"/>
+    <w:lsdException w:name="index 1" w:semiHidden="1" w:unhideWhenUsed="1"/>
+    <w:lsdException w:name="index 2" w:semiHidden="1" w:unhideWhenUsed="1"/>
+    <w:lsdException w:name="index 3" w:semiHidden="1" w:unhideWhenUsed="1"/>
+    <w:lsdException w:name="index 4" w:semiHidden="1" w:unhideWhenUsed="1"/>
+    <w:lsdException w:name="index 5" w:semiHidden="1" w:unhideWhenUsed="1"/>
+    <w:lsdException w:name="index 6" w:semiHidden="1" w:unhideWhenUsed="1"/>
+    <w:lsdException w:name="index 7" w:semiHidden="1" w:unhideWhenUsed="1"/>
+    <w:lsdException w:name="index 8" w:semiHidden="1" w:unhideWhenUsed="1"/>
+    <w:lsdException w:name="index 9" w:semiHidden="1" w:unhideWhenUsed="1"/>
+    <w:lsdException w:name="toc 1" w:semiHidden="1" w:uiPriority="39" w:unhideWhenUsed="1"/>
+    <w:lsdException w:name="toc 2" w:semiHidden="1" w:uiPriority="39" w:unhideWhenUsed="1"/>
+    <w:lsdException w:name="toc 3" w:semiHidden="1" w:uiPriority="39" w:unhideWhenUsed="1"/>
+    <w:lsdException w:name="toc 4" w:semiHidden="1" w:uiPriority="39" w:unhideWhenUsed="1"/>
+    <w:lsdException w:name="toc 5" w:semiHidden="1" w:uiPriority="39" w:unhideWhenUsed="1"/>
+    <w:lsdException w:name="toc 6" w:semiHidden="1" w:uiPriority="39" w:unhideWhenUsed="1"/>
+    <w:lsdException w:name="toc 7" w:semiHidden="1" w:uiPriority="39" w:unhideWhenUsed="1"/>
+    <w:lsdException w:name="toc 8" w:semiHidden="1" w:uiPriority="39" w:unhideWhenUsed="1"/>
+    <w:lsdException w:name="toc 9" w:semiHidden="1" w:uiPriority="39" w:unhideWhenUsed="1"/>
+    <w:lsdException w:name="Normal Indent" w:semiHidden="1" w:unhideWhenUsed="1"/>
+    <w:lsdException w:name="footnote text" w:semiHidden="1" w:unhideWhenUsed="1"/>
+    <w:lsdException w:name="annotation text" w:semiHidden="1" w:unhideWhenUsed="1"/>
+    <w:lsdException w:name="header" w:semiHidden="1" w:unhideWhenUsed="1"/>
+    <w:lsdException w:name="footer" w:semiHidden="1" w:unhideWhenUsed="1"/>
+    <w:lsdException w:name="index heading" w:semiHidden="1" w:unhideWhenUsed="1"/>
+    <w:lsdException w:name="caption" w:semiHidden="1" w:uiPriority="35" w:unhideWhenUsed="1" w:qFormat="1"/>
+    <w:lsdException w:name="table of figures" w:semiHidden="1" w:unhideWhenUsed="1"/>
+    <w:lsdException w:name="envelope address" w:semiHidden="1" w:unhideWhenUsed="1"/>
+    <w:lsdException w:name="envelope return" w:semiHidden="1" w:unhideWhenUsed="1"/>
+    <w:lsdException w:name="footnote reference" w:semiHidden="1" w:unhideWhenUsed="1"/>
+    <w:lsdException w:name="annotation reference" w:semiHidden="1" w:unhideWhenUsed="1"/>
+    <w:lsdException w:name="line number" w:semiHidden="1" w:unhideWhenUsed="1"/>
+    <w:lsdException w:name="page number" w:semiHidden="1" w:unhideWhenUsed="1"/>
+    <w:lsdException w:name="endnote reference" w:semiHidden="1" w:unhideWhenUsed="1"/>
+    <w:lsdException w:name="endnote text" w:semiHidden="1" w:unhideWhenUsed="1"/>
+    <w:lsdException w:name="table of authorities" w:semiHidden="1" w:unhideWhenUsed="1"/>
+    <w:lsdException w:name="macro" w:semiHidden="1" w:unhideWhenUsed="1"/>
+    <w:lsdException w:name="toa heading" w:semiHidden="1" w:unhideWhenUsed="1"/>
+    <w:lsdException w:name="List" w:semiHidden="1" w:unhideWhenUsed="1"/>
+    <w:lsdException w:name="List Bullet" w:semiHidden="1" w:unhideWhenUsed="1"/>
+    <w:lsdException w:name="List Number" w:semiHidden="1" w:unhideWhenUsed="1"/>
+    <w:lsdException w:name="List 2" w:semiHidden="1" w:unhideWhenUsed="1"/>
+    <w:lsdException w:name="List 3" w:semiHidden="1" w:unhideWhenUsed="1"/>
+    <w:lsdException w:name="List 4" w:semiHidden="1" w:unhideWhenUsed="1"/>
+    <w:lsdException w:name="List 5" w:semiHidden="1" w:unhideWhenUsed="1"/>
+    <w:lsdException w:name="List Bullet 2" w:semiHidden="1" w:unhideWhenUsed="1"/>
+    <w:lsdException w:name="List Bullet 3" w:semiHidden="1" w:unhideWhenUsed="1"/>
+    <w:lsdException w:name="List Bullet 4" w:semiHidden="1" w:unhideWhenUsed="1"/>
+    <w:lsdException w:name="List Bullet 5" w:semiHidden="1" w:unhideWhenUsed="1"/>
+    <w:lsdException w:name="List Number 2" w:semiHidden="1" w:unhideWhenUsed="1"/>
+    <w:lsdException w:name="List Number 3" w:semiHidden="1" w:unhideWhenUsed="1"/>
+    <w:lsdException w:name="List Number 4" w:semiHidden="1" w:unhideWhenUsed="1"/>
+    <w:lsdException w:name="List Number 5" w:semiHidden="1" w:unhideWhenUsed="1"/>
+    <w:lsdException w:name="Title" w:uiPriority="10" w:qFormat="1"/>
+    <w:lsdException w:name="Closing" w:semiHidden="1" w:unhideWhenUsed="1"/>
+    <w:lsdException w:name="Signature" w:semiHidden="1" w:unhideWhenUsed="1"/>
+    <w:lsdException w:name="Default Paragraph Font" w:semiHidden="1" w:uiPriority="1" w:unhideWhenUsed="1"/>
+    <w:lsdException w:name="Body Text" w:semiHidden="1" w:unhideWhenUsed="1"/>
+    <w:lsdException w:name="Body Text Indent" w:semiHidden="1" w:unhideWhenUsed="1"/>
+    <w:lsdException w:name="List Continue" w:semiHidden="1" w:unhideWhenUsed="1"/>
+    <w:lsdException w:name="List Continue 2" w:semiHidden="1" w:unhideWhenUsed="1"/>
+    <w:lsdException w:name="List Continue 3" w:semiHidden="1" w:unhideWhenUsed="1"/>
+    <w:lsdException w:name="List Continue 4" w:semiHidden="1" w:unhideWhenUsed="1"/>
+    <w:lsdException w:name="List Continue 5" w:semiHidden="1" w:unhideWhenUsed="1"/>
+    <w:lsdException w:name="Message Header" w:semiHidden="1" w:unhideWhenUsed="1"/>
+    <w:lsdException w:name="Subtitle" w:uiPriority="11" w:qFormat="1"/>
+    <w:lsdException w:name="Salutation" w:semiHidden="1" w:unhideWhenUsed="1"/>
+    <w:lsdException w:name="Date" w:semiHidden="1" w:unhideWhenUsed="1"/>
+    <w:lsdException w:name="Body Text First Indent" w:semiHidden="1" w:unhideWhenUsed="1"/>
+    <w:lsdException w:name="Body Text First Indent 2" w:semiHidden="1" w:unhideWhenUsed="1"/>
+    <w:lsdException w:name="Note Heading" w:semiHidden="1" w:unhideWhenUsed="1"/>
+    <w:lsdException w:name="Body Text 2" w:semiHidden="1" w:unhideWhenUsed="1"/>
+    <w:lsdException w:name="Body Text 3" w:semiHidden="1" w:unhideWhenUsed="1"/>
+    <w:lsdException w:name="Body Text Indent 2" w:semiHidden="1" w:unhideWhenUsed="1"/>
+    <w:lsdException w:name="Body Text Indent 3" w:semiHidden="1" w:unhideWhenUsed="1"/>
+    <w:lsdException w:name="Block Text" w:semiHidden="1" w:unhideWhenUsed="1"/>
+    <w:lsdException w:name="Hyperlink" w:semiHidden="1" w:unhideWhenUsed="1"/>
+    <w:lsdException w:name="FollowedHyperlink" w:semiHidden="1" w:unhideWhenUsed="1"/>
+    <w:lsdException w:name="Strong" w:uiPriority="22" w:qFormat="1"/>
+    <w:lsdException w:name="Emphasis" w:uiPriority="20" w:qFormat="1"/>
+    <w:lsdException w:name="Document Map" w:semiHidden="1" w:unhideWhenUsed="1"/>
+    <w:lsdException w:name="Plain Text" w:semiHidden="1" w:unhideWhenUsed="1"/>
+    <w:lsdException w:name="E-mail Signature" w:semiHidden="1" w:unhideWhenUsed="1"/>
+    <w:lsdException w:name="HTML Top of Form" w:semiHidden="1" w:unhideWhenUsed="1"/>
+    <w:lsdException w:name="HTML Bottom of Form" w:semiHidden="1" w:unhideWhenUsed="1"/>
+    <w:lsdException w:name="Normal (Web)" w:semiHidden="1" w:unhideWhenUsed="1"/>
+    <w:lsdException w:name="HTML Acronym" w:semiHidden="1" w:unhideWhenUsed="1"/>
+    <w:lsdException w:name="HTML Address" w:semiHidden="1" w:unhideWhenUsed="1"/>
+    <w:lsdException w:name="HTML Cite" w:semiHidden="1" w:unhideWhenUsed="1"/>
+    <w:lsdException w:name="HTML Code" w:semiHidden="1" w:unhideWhenUsed="1"/>
+    <w:lsdException w:name="HTML Definition" w:semiHidden="1" w:unhideWhenUsed="1"/>
+    <w:lsdException w:name="HTML Keyboard" w:semiHidden="1" w:unhideWhenUsed="1"/>
+    <w:lsdException w:name="HTML Preformatted" w:semiHidden="1" w:unhideWhenUsed="1"/>
+    <w:lsdException w:name="HTML Sample" w:semiHidden="1" w:unhideWhenUsed="1"/>
+    <w:lsdException w:name="HTML Typewriter" w:semiHidden="1" w:unhideWhenUsed="1"/>
+    <w:lsdException w:name="HTML Variable" w:semiHidden="1" w:unhideWhenUsed="1"/>
+    <w:lsdException w:name="Normal Table" w:semiHidden="1" w:unhideWhenUsed="1"/>
+    <w:lsdException w:name="annotation subject" w:semiHidden="1" w:unhideWhenUsed="1"/>
+    <w:lsdException w:name="No List" w:semiHidden="1" w:unhideWhenUsed="1"/>
+    <w:lsdException w:name="Outline List 1" w:semiHidden="1" w:unhideWhenUsed="1"/>
+    <w:lsdException w:name="Outline List 2" w:semiHidden="1" w:unhideWhenUsed="1"/>
+    <w:lsdException w:name="Outline List 3" w:semiHidden="1" w:unhideWhenUsed="1"/>
+    <w:lsdException w:name="Table Simple 1" w:semiHidden="1" w:unhideWhenUsed="1"/>
+    <w:lsdException w:name="Table Simple 2" w:semiHidden="1" w:unhideWhenUsed="1"/>
+    <w:lsdException w:name="Table Simple 3" w:semiHidden="1" w:unhideWhenUsed="1"/>
+    <w:lsdException w:name="Table Classic 1" w:semiHidden="1" w:unhideWhenUsed="1"/>
+    <w:lsdException w:name="Table Classic 2" w:semiHidden="1" w:unhideWhenUsed="1"/>
+    <w:lsdException w:name="Table Classic 3" w:semiHidden="1" w:unhideWhenUsed="1"/>
+    <w:lsdException w:name="Table Classic 4" w:semiHidden="1" w:unhideWhenUsed="1"/>
+    <w:lsdException w:name="Table Colorful 1" w:semiHidden="1" w:unhideWhenUsed="1"/>
+    <w:lsdException w:name="Table Colorful 2" w:semiHidden="1" w:unhideWhenUsed="1"/>
+    <w:lsdException w:name="Table Colorful 3" w:semiHidden="1" w:unhideWhenUsed="1"/>
+    <w:lsdException w:name="Table Columns 1" w:semiHidden="1" w:unhideWhenUsed="1"/>
+    <w:lsdException w:name="Table Columns 2" w:semiHidden="1" w:unhideWhenUsed="1"/>
+    <w:lsdException w:name="Table Columns 3" w:semiHidden="1" w:unhideWhenUsed="1"/>
+    <w:lsdException w:name="Table Columns 4" w:semiHidden="1" w:unhideWhenUsed="1"/>
+    <w:lsdException w:name="Table Columns 5" w:semiHidden="1" w:unhideWhenUsed="1"/>
+    <w:lsdException w:name="Table Grid 1" w:semiHidden="1" w:unhideWhenUsed="1"/>
+    <w:lsdException w:name="Table Grid 2" w:semiHidden="1" w:unhideWhenUsed="1"/>
+    <w:lsdException w:name="Table Grid 3" w:semiHidden="1" w:unhideWhenUsed="1"/>
+    <w:lsdException w:name="Table Grid 4" w:semiHidden="1" w:unhideWhenUsed="1"/>
+    <w:lsdException w:name="Table Grid 5" w:semiHidden="1" w:unhideWhenUsed="1"/>
+    <w:lsdException w:name="Table Grid 6" w:semiHidden="1" w:unhideWhenUsed="1"/>
+    <w:lsdException w:name="Table Grid 7" w:semiHidden="1" w:unhideWhenUsed="1"/>
+    <w:lsdException w:name="Table Grid 8" w:semiHidden="1" w:unhideWhenUsed="1"/>
+    <w:lsdException w:name="Table List 1" w:semiHidden="1" w:unhideWhenUsed="1"/>
+    <w:lsdException w:name="Table List 2" w:semiHidden="1" w:unhideWhenUsed="1"/>
+    <w:lsdException w:name="Table List 3" w:semiHidden="1" w:unhideWhenUsed="1"/>
+    <w:lsdException w:name="Table List 4" w:semiHidden="1" w:unhideWhenUsed="1"/>
+    <w:lsdException w:name="Table List 5" w:semiHidden="1" w:unhideWhenUsed="1"/>
+    <w:lsdException w:name="Table List 6" w:semiHidden="1" w:unhideWhenUsed="1"/>
+    <w:lsdException w:name="Table List 7" w:semiHidden="1" w:unhideWhenUsed="1"/>
+    <w:lsdException w:name="Table List 8" w:semiHidden="1" w:unhideWhenUsed="1"/>
+    <w:lsdException w:name="Table 3D effects 1" w:semiHidden="1" w:unhideWhenUsed="1"/>
+    <w:lsdException w:name="Table 3D effects 2" w:semiHidden="1" w:unhideWhenUsed="1"/>
+    <w:lsdException w:name="Table 3D effects 3" w:semiHidden="1" w:unhideWhenUsed="1"/>
+    <w:lsdException w:name="Table Contemporary" w:semiHidden="1" w:unhideWhenUsed="1"/>
+    <w:lsdException w:name="Table Elegant" w:semiHidden="1" w:unhideWhenUsed="1"/>
+    <w:lsdException w:name="Table Professional" w:semiHidden="1" w:unhideWhenUsed="1"/>
+    <w:lsdException w:name="Table Subtle 1" w:semiHidden="1" w:unhideWhenUsed="1"/>
+    <w:lsdException w:name="Table Subtle 2" w:semiHidden="1" w:unhideWhenUsed="1"/>
+    <w:lsdException w:name="Table Web 1" w:semiHidden="1" w:unhideWhenUsed="1"/>
+    <w:lsdException w:name="Table Web 2" w:semiHidden="1" w:unhideWhenUsed="1"/>
+    <w:lsdException w:name="Table Web 3" w:semiHidden="1" w:unhideWhenUsed="1"/>
+    <w:lsdException w:name="Balloon Text" w:semiHidden="1" w:unhideWhenUsed="1"/>
+    <w:lsdException w:name="Table Grid" w:uiPriority="59"/>
+    <w:lsdException w:name="Table Theme" w:semiHidden="1" w:unhideWhenUsed="1"/>
+    <w:lsdException w:name="Placeholder Text" w:semiHidden="1"/>
+    <w:lsdException w:name="No Spacing" w:uiPriority="1" w:qFormat="1"/>
+    <w:lsdException w:name="Light Shading" w:uiPriority="60"/>
+    <w:lsdException w:name="Light List" w:uiPriority="61"/>
+    <w:lsdException w:name="Light Grid" w:uiPriority="62"/>
+    <w:lsdException w:name="Medium Shading 1" w:uiPriority="63"/>
+    <w:lsdException w:name="Medium Shading 2" w:uiPriority="64"/>
+    <w:lsdException w:name="Medium List 1" w:uiPriority="65"/>
+    <w:lsdException w:name="Medium List 2" w:uiPriority="66"/>
+    <w:lsdException w:name="Medium Grid 1" w:uiPriority="67"/>
+    <w:lsdException w:name="Medium Grid 2" w:uiPriority="68"/>
+    <w:lsdException w:name="Medium Grid 3" w:uiPriority="69"/>
+    <w:lsdException w:name="Dark List" w:uiPriority="70"/>
+    <w:lsdException w:name="Colorful Shading" w:uiPriority="71"/>
+    <w:lsdException w:name="Colorful List" w:uiPriority="72"/>
+    <w:lsdException w:name="Colorful Grid" w:uiPriority="73"/>
+    <w:lsdException w:name="Light Shading Accent 1" w:uiPriority="60"/>
+    <w:lsdException w:name="Light List Accent 1" w:uiPriority="61"/>
+    <w:lsdException w:name="Light Grid Accent 1" w:uiPriority="62"/>
+    <w:lsdException w:name="Medium Shading 1 Accent 1" w:uiPriority="63"/>
+    <w:lsdException w:name="Medium Shading 2 Accent 1" w:uiPriority="64"/>
+    <w:lsdException w:name="Medium List 1 Accent 1" w:uiPriority="65"/>
+    <w:lsdException w:name="Revision" w:semiHidden="1"/>
+    <w:lsdException w:name="List Paragraph" w:uiPriority="34" w:qFormat="1"/>
+    <w:lsdException w:name="Quote" w:uiPriority="29" w:qFormat="1"/>
+    <w:lsdException w:name="Intense Quote" w:uiPriority="30" w:qFormat="1"/>
+    <w:lsdException w:name="Medium List 2 Accent 1" w:uiPriority="66"/>
+    <w:lsdException w:name="Medium Grid 1 Accent 1" w:uiPriority="67"/>
+    <w:lsdException w:name="Medium Grid 2 Accent 1" w:uiPriority="68"/>
+    <w:lsdException w:name="Medium Grid 3 Accent 1" w:uiPriority="69"/>
+    <w:lsdException w:name="Dark List Accent 1" w:uiPriority="70"/>
+    <w:lsdException w:name="Colorful Shading Accent 1" w:uiPriority="71"/>
+    <w:lsdException w:name="Colorful List Accent 1" w:uiPriority="72"/>
+    <w:lsdException w:name="Colorful Grid Accent 1" w:uiPriority="73"/>
+    <w:lsdException w:name="Light Shading Accent 2" w:uiPriority="60"/>
+    <w:lsdException w:name="Light List Accent 2" w:uiPriority="61"/>
+    <w:lsdException w:name="Light Grid Accent 2" w:uiPriority="62"/>
+    <w:lsdException w:name="Medium Shading 1 Accent 2" w:uiPriority="63"/>
+    <w:lsdException w:name="Medium Shading 2 Accent 2" w:uiPriority="64"/>
+    <w:lsdException w:name="Medium List 1 Accent 2" w:uiPriority="65"/>
+    <w:lsdException w:name="Medium List 2 Accent 2" w:uiPriority="66"/>
+    <w:lsdException w:name="Medium Grid 1 Accent 2" w:uiPriority="67"/>
+    <w:lsdException w:name="Medium Grid 2 Accent 2" w:uiPriority="68"/>
+    <w:lsdException w:name="Medium Grid 3 Accent 2" w:uiPriority="69"/>
+    <w:lsdException w:name="Dark List Accent 2" w:uiPriority="70"/>
+    <w:lsdException w:name="Colorful Shading Accent 2" w:uiPriority="71"/>
+    <w:lsdException w:name="Colorful List Accent 2" w:uiPriority="72"/>
+    <w:lsdException w:name="Colorful Grid Accent 2" w:uiPriority="73"/>
+    <w:lsdException w:name="Light Shading Accent 3" w:uiPriority="60"/>
+    <w:lsdException w:name="Light List Accent 3" w:uiPriority="61"/>
+    <w:lsdException w:name="Light Grid Accent 3" w:uiPriority="62"/>
+    <w:lsdException w:name="Medium Shading 1 Accent 3" w:uiPriority="63"/>
+    <w:lsdException w:name="Medium Shading 2 Accent 3" w:uiPriority="64"/>
+    <w:lsdException w:name="Medium List 1 Accent 3" w:uiPriority="65"/>
+    <w:lsdException w:name="Medium List 2 Accent 3" w:uiPriority="66"/>
+    <w:lsdException w:name="Medium Grid 1 Accent 3" w:uiPriority="67"/>
+    <w:lsdException w:name="Medium Grid 2 Accent 3" w:uiPriority="68"/>
+    <w:lsdException w:name="Medium Grid 3 Accent 3" w:uiPriority="69"/>
+    <w:lsdException w:name="Dark List Accent 3" w:uiPriority="70"/>
+    <w:lsdException w:name="Colorful Shading Accent 3" w:uiPriority="71"/>
+    <w:lsdException w:name="Colorful List Accent 3" w:uiPriority="72"/>
+    <w:lsdException w:name="Colorful Grid Accent 3" w:uiPriority="73"/>
+    <w:lsdException w:name="Light Shading Accent 4" w:uiPriority="60"/>
+    <w:lsdException w:name="Light List Accent 4" w:uiPriority="61"/>
+    <w:lsdException w:name="Light Grid Accent 4" w:uiPriority="62"/>
+    <w:lsdException w:name="Medium Shading 1 Accent 4" w:uiPriority="63"/>
+    <w:lsdException w:name="Medium Shading 2 Accent 4" w:uiPriority="64"/>
+    <w:lsdException w:name="Medium List 1 Accent 4" w:uiPriority="65"/>
+    <w:lsdException w:name="Medium List 2 Accent 4" w:uiPriority="66"/>
+    <w:lsdException w:name="Medium Grid 1 Accent 4" w:uiPriority="67"/>
+    <w:lsdException w:name="Medium Grid 2 Accent 4" w:uiPriority="68"/>
+    <w:lsdException w:name="Medium Grid 3 Accent 4" w:uiPriority="69"/>
+    <w:lsdException w:name="Dark List Accent 4" w:uiPriority="70"/>
+    <w:lsdException w:name="Colorful Shading Accent 4" w:uiPriority="71"/>
+    <w:lsdException w:name="Colorful List Accent 4" w:uiPriority="72"/>
+    <w:lsdException w:name="Colorful Grid Accent 4" w:uiPriority="73"/>
+    <w:lsdException w:name="Light Shading Accent 5" w:uiPriority="60"/>
+    <w:lsdException w:name="Light List Accent 5" w:uiPriority="61"/>
+    <w:lsdException w:name="Light Grid Accent 5" w:uiPriority="62"/>
+    <w:lsdException w:name="Medium Shading 1 Accent 5" w:uiPriority="63"/>
+    <w:lsdException w:name="Medium Shading 2 Accent 5" w:uiPriority="64"/>
+    <w:lsdException w:name="Medium List 1 Accent 5" w:uiPriority="65"/>
+    <w:lsdException w:name="Medium List 2 Accent 5" w:uiPriority="66"/>
+    <w:lsdException w:name="Medium Grid 1 Accent 5" w:uiPriority="67"/>
+    <w:lsdException w:name="Medium Grid 2 Accent 5" w:uiPriority="68"/>
+    <w:lsdException w:name="Medium Grid 3 Accent 5" w:uiPriority="69"/>
+    <w:lsdException w:name="Dark List Accent 5" w:uiPriority="70"/>
+    <w:lsdException w:name="Colorful Shading Accent 5" w:uiPriority="71"/>
+    <w:lsdException w:name="Colorful List Accent 5" w:uiPriority="72"/>
+    <w:lsdException w:name="Colorful Grid Accent 5" w:uiPriority="73"/>
+    <w:lsdException w:name="Light Shading Accent 6" w:uiPriority="60"/>
+    <w:lsdException w:name="Light List Accent 6" w:uiPriority="61"/>
+    <w:lsdException w:name="Light Grid Accent 6" w:uiPriority="62"/>
+    <w:lsdException w:name="Medium Shading 1 Accent 6" w:uiPriority="63"/>
+    <w:lsdException w:name="Medium Shading 2 Accent 6" w:uiPriority="64"/>
+    <w:lsdException w:name="Medium List 1 Accent 6" w:uiPriority="65"/>
+    <w:lsdException w:name="Medium List 2 Accent 6" w:uiPriority="66"/>
+    <w:lsdException w:name="Medium Grid 1 Accent 6" w:uiPriority="67"/>
+    <w:lsdException w:name="Medium Grid 2 Accent 6" w:uiPriority="68"/>
+    <w:lsdException w:name="Medium Grid 3 Accent 6" w:uiPriority="69"/>
+    <w:lsdException w:name="Dark List Accent 6" w:uiPriority="70"/>
+    <w:lsdException w:name="Colorful Shading Accent 6" w:uiPriority="71"/>
+    <w:lsdException w:name="Colorful List Accent 6" w:uiPriority="72"/>
+    <w:lsdException w:name="Colorful Grid Accent 6" w:uiPriority="73"/>
+    <w:lsdException w:name="Subtle Emphasis" w:uiPriority="19" w:qFormat="1"/>
+    <w:lsdException w:name="Intense Emphasis" w:uiPriority="21" w:qFormat="1"/>
+    <w:lsdException w:name="Subtle Reference" w:uiPriority="31" w:qFormat="1"/>
+    <w:lsdException w:name="Intense Reference" w:uiPriority="32" w:qFormat="1"/>
+    <w:lsdException w:name="Book Title" w:uiPriority="33" w:qFormat="1"/>
+    <w:lsdException w:name="Bibliography" w:semiHidden="1" w:uiPriority="37" w:unhideWhenUsed="1"/>
+    <w:lsdException w:name="TOC Heading" w:semiHidden="1" w:uiPriority="39" w:unhideWhenUsed="1" w:qFormat="1"/>
+    <w:lsdException w:name="Plain Table 1" w:uiPriority="41"/>
+    <w:lsdException w:name="Plain Table 2" w:uiPriority="42"/>
+    <w:lsdException w:name="Plain Table 3" w:uiPriority="43"/>
+    <w:lsdException w:name="Plain Table 4" w:uiPriority="44"/>
+    <w:lsdException w:name="Plain Table 5" w:uiPriority="45"/>
+    <w:lsdException w:name="Grid Table Light" w:uiPriority="40"/>
+    <w:lsdException w:name="Grid Table 1 Light" w:uiPriority="46"/>
+    <w:lsdException w:name="Grid Table 2" w:uiPriority="47"/>
+    <w:lsdException w:name="Grid Table 3" w:uiPriority="48"/>
+    <w:lsdException w:name="Grid Table 4" w:uiPriority="49"/>
+    <w:lsdException w:name="Grid Table 5 Dark" w:uiPriority="50"/>
+    <w:lsdException w:name="Grid Table 6 Colorful" w:uiPriority="51"/>
+    <w:lsdException w:name="Grid Table 7 Colorful" w:uiPriority="52"/>
+    <w:lsdException w:name="Grid Table 1 Light Accent 1" w:uiPriority="46"/>
+    <w:lsdException w:name="Grid Table 2 Accent 1" w:uiPriority="47"/>
+    <w:lsdException w:name="Grid Table 3 Accent 1" w:uiPriority="48"/>
+    <w:lsdException w:name="Grid Table 4 Accent 1" w:uiPriority="49"/>
+    <w:lsdException w:name="Grid Table 5 Dark Accent 1" w:uiPriority="50"/>
+    <w:lsdException w:name="Grid Table 6 Colorful Accent 1" w:uiPriority="51"/>
+    <w:lsdException w:name="Grid Table 7 Colorful Accent 1" w:uiPriority="52"/>
+    <w:lsdException w:name="Grid Table 1 Light Accent 2" w:uiPriority="46"/>
+    <w:lsdException w:name="Grid Table 2 Accent 2" w:uiPriority="47"/>
+    <w:lsdException w:name="Grid Table 3 Accent 2" w:uiPriority="48"/>
+    <w:lsdException w:name="Grid Table 4 Accent 2" w:uiPriority="49"/>
+    <w:lsdException w:name="Grid Table 5 Dark Accent 2" w:uiPriority="50"/>
+    <w:lsdException w:name="Grid Table 6 Colorful Accent 2" w:uiPriority="51"/>
+    <w:lsdException w:name="Grid Table 7 Colorful Accent 2" w:uiPriority="52"/>
+    <w:lsdException w:name="Grid Table 1 Light Accent 3" w:uiPriority="46"/>
+    <w:lsdException w:name="Grid Table 2 Accent 3" w:uiPriority="47"/>
+    <w:lsdException w:name="Grid Table 3 Accent 3" w:uiPriority="48"/>
+    <w:lsdException w:name="Grid Table 4 Accent 3" w:uiPriority="49"/>
+    <w:lsdException w:name="Grid Table 5 Dark Accent 3" w:uiPriority="50"/>
+    <w:lsdException w:name="Grid Table 6 Colorful Accent 3" w:uiPriority="51"/>
+    <w:lsdException w:name="Grid Table 7 Colorful Accent 3" w:uiPriority="52"/>
+    <w:lsdException w:name="Grid Table 1 Light Accent 4" w:uiPriority="46"/>
+    <w:lsdException w:name="Grid Table 2 Accent 4" w:uiPriority="47"/>
+    <w:lsdException w:name="Grid Table 3 Accent 4" w:uiPriority="48"/>
+    <w:lsdException w:name="Grid Table 4 Accent 4" w:uiPriority="49"/>
+    <w:lsdException w:name="Grid Table 5 Dark Accent 4" w:uiPriority="50"/>
+    <w:lsdException w:name="Grid Table 6 Colorful Accent 4" w:uiPriority="51"/>
+    <w:lsdException w:name="Grid Table 7 Colorful Accent 4" w:uiPriority="52"/>
+    <w:lsdException w:name="Grid Table 1 Light Accent 5" w:uiPriority="46"/>
+    <w:lsdException w:name="Grid Table 2 Accent 5" w:uiPriority="47"/>
+    <w:lsdException w:name="Grid Table 3 Accent 5" w:uiPriority="48"/>
+    <w:lsdException w:name="Grid Table 4 Accent 5" w:uiPriority="49"/>
+    <w:lsdException w:name="Grid Table 5 Dark Accent 5" w:uiPriority="50"/>
+    <w:lsdException w:name="Grid Table 6 Colorful Accent 5" w:uiPriority="51"/>
+    <w:lsdException w:name="Grid Table 7 Colorful Accent 5" w:uiPriority="52"/>
+    <w:lsdException w:name="Grid Table 1 Light Accent 6" w:uiPriority="46"/>
+    <w:lsdException w:name="Grid Table 2 Accent 6" w:uiPriority="47"/>
+    <w:lsdException w:name="Grid Table 3 Accent 6" w:uiPriority="48"/>
+    <w:lsdException w:name="Grid Table 4 Accent 6" w:uiPriority="49"/>
+    <w:lsdException w:name="Grid Table 5 Dark Accent 6" w:uiPriority="50"/>
+    <w:lsdException w:name="Grid Table 6 Colorful Accent 6" w:uiPriority="51"/>
+    <w:lsdException w:name="Grid Table 7 Colorful Accent 6" w:uiPriority="52"/>
+    <w:lsdException w:name="List Table 1 Light" w:uiPriority="46"/>
+    <w:lsdException w:name="List Table 2" w:uiPriority="47"/>
+    <w:lsdException w:name="List Table 3" w:uiPriority="48"/>
+    <w:lsdException w:name="List Table 4" w:uiPriority="49"/>
+    <w:lsdException w:name="List Table 5 Dark" w:uiPriority="50"/>
+    <w:lsdException w:name="List Table 6 Colorful" w:uiPriority="51"/>
+    <w:lsdException w:name="List Table 7 Colorful" w:uiPriority="52"/>
+    <w:lsdException w:name="List Table 1 Light Accent 1" w:uiPriority="46"/>
+    <w:lsdException w:name="List Table 2 Accent 1" w:uiPriority="47"/>
+    <w:lsdException w:name="List Table 3 Accent 1" w:uiPriority="48"/>
+    <w:lsdException w:name="List Table 4 Accent 1" w:uiPriority="49"/>
+    <w:lsdException w:name="List Table 5 Dark Accent 1" w:uiPriority="50"/>
+    <w:lsdException w:name="List Table 6 Colorful Accent 1" w:uiPriority="51"/>
+    <w:lsdException w:name="List Table 7 Colorful Accent 1" w:uiPriority="52"/>
+    <w:lsdException w:name="List Table 1 Light Accent 2" w:uiPriority="46"/>
+    <w:lsdException w:name="List Table 2 Accent 2" w:uiPriority="47"/>
+    <w:lsdException w:name="List Table 3 Accent 2" w:uiPriority="48"/>
+    <w:lsdException w:name="List Table 4 Accent 2" w:uiPriority="49"/>
+    <w:lsdException w:name="List Table 5 Dark Accent 2" w:uiPriority="50"/>
+    <w:lsdException w:name="List Table 6 Colorful Accent 2" w:uiPriority="51"/>
+    <w:lsdException w:name="List Table 7 Colorful Accent 2" w:uiPriority="52"/>
+    <w:lsdException w:name="List Table 1 Light Accent 3" w:uiPriority="46"/>
+    <w:lsdException w:name="List Table 2 Accent 3" w:uiPriority="47"/>
+    <w:lsdException w:name="List Table 3 Accent 3" w:uiPriority="48"/>
+    <w:lsdException w:name="List Table 4 Accent 3" w:uiPriority="49"/>
+    <w:lsdException w:name="List Table 5 Dark Accent 3" w:uiPriority="50"/>
+    <w:lsdException w:name="List Table 6 Colorful Accent 3" w:uiPriority="51"/>
+    <w:lsdException w:name="List Table 7 Colorful Accent 3" w:uiPriority="52"/>
+    <w:lsdException w:name="List Table 1 Light Accent 4" w:uiPriority="46"/>
+    <w:lsdException w:name="List Table 2 Accent 4" w:uiPriority="47"/>
+    <w:lsdException w:name="List Table 3 Accent 4" w:uiPriority="48"/>
+    <w:lsdException w:name="List Table 4 Accent 4" w:uiPriority="49"/>
+    <w:lsdException w:name="List Table 5 Dark Accent 4" w:uiPriority="50"/>
+    <w:lsdException w:name="List Table 6 Colorful Accent 4" w:uiPriority="51"/>
+    <w:lsdException w:name="List Table 7 Colorful Accent 4" w:uiPriority="52"/>
+    <w:lsdException w:name="List Table 1 Light Accent 5" w:uiPriority="46"/>
+    <w:lsdException w:name="List Table 2 Accent 5" w:uiPriority="47"/>
+    <w:lsdException w:name="List Table 3 Accent 5" w:uiPriority="48"/>
+    <w:lsdException w:name="List Table 4 Accent 5" w:uiPriority="49"/>
+    <w:lsdException w:name="List Table 5 Dark Accent 5" w:uiPriority="50"/>
+    <w:lsdException w:name="List Table 6 Colorful Accent 5" w:uiPriority="51"/>
+    <w:lsdException w:name="List Table 7 Colorful Accent 5" w:uiPriority="52"/>
+    <w:lsdException w:name="List Table 1 Light Accent 6" w:uiPriority="46"/>
+    <w:lsdException w:name="List Table 2 Accent 6" w:uiPriority="47"/>
+    <w:lsdException w:name="List Table 3 Accent 6" w:uiPriority="48"/>
+    <w:lsdException w:name="List Table 4 Accent 6" w:uiPriority="49"/>
+    <w:lsdException w:name="List Table 5 Dark Accent 6" w:uiPriority="50"/>
+    <w:lsdException w:name="List Table 6 Colorful Accent 6" w:uiPriority="51"/>
+    <w:lsdException w:name="List Table 7 Colorful Accent 6" w:uiPriority="52"/>
   </w:latentStyles>
   <w:style w:type="paragraph" w:default="1" w:styleId="Normal">
     <w:name w:val="Normal"/>

</xml_diff>